<commit_message>
Removed unnecessary files, added a few pages to the documentation
</commit_message>
<xml_diff>
--- a/AirShow/AirShow.docx
+++ b/AirShow/AirShow.docx
@@ -103,7 +103,7 @@
                     <a:blip r:embed="rId8">
                       <a:extLst>
                         <a:ext uri="{28A0092B-C50C-407E-A947-70E740481C1C}">
-                          <a14:useLocalDpi xmlns="" xmlns:wpc="http://schemas.microsoft.com/office/word/2010/wordprocessingCanvas" xmlns:mc="http://schemas.openxmlformats.org/markup-compatibility/2006" xmlns:o="urn:schemas-microsoft-com:office:office" xmlns:v="urn:schemas-microsoft-com:vml" xmlns:wp14="http://schemas.microsoft.com/office/word/2010/wordprocessingDrawing" xmlns:w10="urn:schemas-microsoft-com:office:word" xmlns:w="http://schemas.openxmlformats.org/wordprocessingml/2006/main" xmlns:w14="http://schemas.microsoft.com/office/word/2010/wordml" xmlns:w15="http://schemas.microsoft.com/office/word/2012/wordml" xmlns:wpg="http://schemas.microsoft.com/office/word/2010/wordprocessingGroup" xmlns:wpi="http://schemas.microsoft.com/office/word/2010/wordprocessingInk" xmlns:wps="http://schemas.microsoft.com/office/word/2010/wordprocessingShape" xmlns:a14="http://schemas.microsoft.com/office/drawing/2010/main" val="0"/>
+                          <a14:useLocalDpi xmlns:a14="http://schemas.microsoft.com/office/drawing/2010/main" xmlns:wps="http://schemas.microsoft.com/office/word/2010/wordprocessingShape" xmlns:wpi="http://schemas.microsoft.com/office/word/2010/wordprocessingInk" xmlns:wpg="http://schemas.microsoft.com/office/word/2010/wordprocessingGroup" xmlns:w15="http://schemas.microsoft.com/office/word/2012/wordml" xmlns:w14="http://schemas.microsoft.com/office/word/2010/wordml" xmlns:w="http://schemas.openxmlformats.org/wordprocessingml/2006/main" xmlns:w10="urn:schemas-microsoft-com:office:word" xmlns:wp14="http://schemas.microsoft.com/office/word/2010/wordprocessingDrawing" xmlns:v="urn:schemas-microsoft-com:vml" xmlns:o="urn:schemas-microsoft-com:office:office" xmlns:mc="http://schemas.openxmlformats.org/markup-compatibility/2006" xmlns:wpc="http://schemas.microsoft.com/office/word/2010/wordprocessingCanvas" xmlns="" val="0"/>
                         </a:ext>
                       </a:extLst>
                     </a:blip>
@@ -3687,7 +3687,7 @@
         <w:t>U</w:t>
       </w:r>
       <w:r>
-        <w:t xml:space="preserve">tilizatorii își vor încărca prezentările stabilind caracteristici precum numele, descrierea, tagurile asociate și nivelul de vizibilitate (public sau privat), vor modifica aceste caracteristici sau vor șterge alte prezentări din contul acestora. </w:t>
+        <w:t xml:space="preserve">tilizatorii își vor încărca prezentările stabilind caracteristici precum numele, descrierea, tagurile asociate și nivelul de vizibilitate (public sau privat), sau vor șterge alte prezentări din contul acestora. </w:t>
       </w:r>
     </w:p>
     <w:p>
@@ -3725,7 +3725,19 @@
         <w:t>U</w:t>
       </w:r>
       <w:r>
-        <w:t xml:space="preserve">tilizatorii vor putea naviga între diferite categorii de prezentări, vor putea filtra și căuta după nume, descriere, autori sau etichete asociate prezentările ce au fost stabilite ca fiind publice și vor putea adăuga dintre acestea la contul lor. </w:t>
+        <w:t>tilizatorii vor putea naviga între diferite categorii de prezentări, vor putea filtra</w:t>
+      </w:r>
+      <w:r>
+        <w:t xml:space="preserve"> și căuta după nume, descriere </w:t>
+      </w:r>
+      <w:r>
+        <w:t xml:space="preserve">sau etichete asociate </w:t>
+      </w:r>
+      <w:r>
+        <w:t xml:space="preserve">cu </w:t>
+      </w:r>
+      <w:r>
+        <w:t xml:space="preserve">prezentările ce au fost stabilite ca fiind publice și vor putea adăuga dintre acestea la contul lor. </w:t>
       </w:r>
     </w:p>
     <w:p>
@@ -3806,10 +3818,13 @@
         <w:t xml:space="preserve"> MVC Core</w:t>
       </w:r>
       <w:r>
-        <w:t>, disponibilă in limbajul C#, deoarece îmbină toate modulele necesare programării unui server ce proceseaza cereri https și websocket precum și suport pentru baze de date relaționale performante (MySQL, Oracle). Pentru persistență se va folosi o bază de date SQL în cadrul Microsoft SQL Server Expres</w:t>
-      </w:r>
-      <w:r>
-        <w:t>s. Ca și ORM se va folosi EntityFramework Core</w:t>
+        <w:t>, disponibilă in limbajul C#, deoarece îmbină toate modulele necesare programării unui server ce proceseaza cereri https și websocket precum și suport pentru baze de date relaționa</w:t>
+      </w:r>
+      <w:r>
+        <w:t xml:space="preserve">le performante (MySQL, Oracle). </w:t>
+      </w:r>
+      <w:r>
+        <w:t>Ca și ORM se va folosi EntityFramework Core</w:t>
       </w:r>
       <w:r>
         <w:t xml:space="preserve">. </w:t>
@@ -4122,12 +4137,6 @@
         </w:sdtContent>
       </w:sdt>
     </w:p>
-    <w:p/>
-    <w:p>
-      <w:r>
-        <w:br w:type="page"/>
-      </w:r>
-    </w:p>
     <w:p>
       <w:pPr>
         <w:pStyle w:val="Heading2"/>
@@ -4184,7 +4193,7 @@
         </w:numPr>
       </w:pPr>
       <w:r>
-        <w:t>Alege să continue ca și Host</w:t>
+        <w:t>Accesează pagina „MyPresentations”</w:t>
       </w:r>
     </w:p>
     <w:p>
@@ -4196,7 +4205,7 @@
         </w:numPr>
       </w:pPr>
       <w:r>
-        <w:t>Intră în pagina de conținut a acestuia</w:t>
+        <w:t>Din lista de prezentări afișată, alege opțiunea „View” pentru prezentarea dorită</w:t>
       </w:r>
     </w:p>
     <w:p>
@@ -4208,7 +4217,7 @@
         </w:numPr>
       </w:pPr>
       <w:r>
-        <w:t>Alege prezentarea dorită prin selectarea opțiunii ”Present” a acestia</w:t>
+        <w:t>Va fi redirecțioat către pagina „ViewPresentation” unde va fi afișată prezentarea respectivă</w:t>
       </w:r>
     </w:p>
     <w:p>
@@ -4220,10 +4229,7 @@
         </w:numPr>
       </w:pPr>
       <w:r>
-        <w:t xml:space="preserve">Se va deschide pagina de prezentare ce atenționează utilizatorul să se conecteze de pe dispozitivul </w:t>
-      </w:r>
-      <w:r>
-        <w:t xml:space="preserve">de control. </w:t>
+        <w:t>Alege opțiunea „Activate”, este notificat printr-un alert că s-a realizat cu succes conectarea la server</w:t>
       </w:r>
     </w:p>
     <w:p>
@@ -4244,7 +4250,7 @@
         <w:t xml:space="preserve">, </w:t>
       </w:r>
       <w:r>
-        <w:t>alegând din lista de prezentări active prezentarea respectivă</w:t>
+        <w:t>și accesează pagina „MyActivePresentations”</w:t>
       </w:r>
     </w:p>
     <w:p>
@@ -4256,7 +4262,22 @@
         </w:numPr>
       </w:pPr>
       <w:r>
-        <w:t xml:space="preserve">Utilizatorul confirmă in fereastra de alert și începe desfășurarea prezentării </w:t>
+        <w:t>Din lista prezentărilor active, alege opțiunea „Control” pentru prezentarea dorită</w:t>
+      </w:r>
+    </w:p>
+    <w:p>
+      <w:pPr>
+        <w:pStyle w:val="ListParagraph"/>
+        <w:numPr>
+          <w:ilvl w:val="1"/>
+          <w:numId w:val="14"/>
+        </w:numPr>
+      </w:pPr>
+      <w:r>
+        <w:t>Este redirecționat către o pagină ce îi pune la dispoziție interfața pentru controlul prezentării</w:t>
+      </w:r>
+      <w:r>
+        <w:t xml:space="preserve"> </w:t>
       </w:r>
     </w:p>
     <w:p>
@@ -4296,13 +4317,13 @@
         </w:numPr>
       </w:pPr>
       <w:r>
-        <w:t xml:space="preserve">Utilizatorul se </w:t>
-      </w:r>
-      <w:r>
-        <w:t>autentifică</w:t>
-      </w:r>
-      <w:r>
-        <w:t xml:space="preserve"> in cont</w:t>
+        <w:t xml:space="preserve">În bara de căutare </w:t>
+      </w:r>
+      <w:r>
+        <w:t xml:space="preserve"> utilizatorul </w:t>
+      </w:r>
+      <w:r>
+        <w:t>introduce cuvintele cheie</w:t>
       </w:r>
     </w:p>
     <w:p>
@@ -4314,7 +4335,7 @@
         </w:numPr>
       </w:pPr>
       <w:r>
-        <w:t>Alege să continue ca și Host</w:t>
+        <w:t>Bifează elementele ce vor fi comparate: titlu, descriere sau etichete</w:t>
       </w:r>
     </w:p>
     <w:p>
@@ -4326,7 +4347,7 @@
         </w:numPr>
       </w:pPr>
       <w:r>
-        <w:t>În bara de căutare introduce cuvintele cheie</w:t>
+        <w:t>Apasă butonul de căutare</w:t>
       </w:r>
     </w:p>
     <w:p>
@@ -4338,7 +4359,13 @@
         </w:numPr>
       </w:pPr>
       <w:r>
-        <w:t>Bifează elementele ce vor fi comparate: titlu, descriere sau etichete</w:t>
+        <w:t xml:space="preserve">Se va afișa o listă cu opțiunile de căutare: </w:t>
+      </w:r>
+      <w:r>
+        <w:rPr>
+          <w:lang w:val="ro-RO"/>
+        </w:rPr>
+        <w:t>în prezentările publice sau în propriile prezentări</w:t>
       </w:r>
     </w:p>
     <w:p>
@@ -4350,7 +4377,10 @@
         </w:numPr>
       </w:pPr>
       <w:r>
-        <w:t>Apasă butonul de căutare</w:t>
+        <w:rPr>
+          <w:lang w:val="ro-RO"/>
+        </w:rPr>
+        <w:t>Utilizatorul alege tipul de căutare dorită.</w:t>
       </w:r>
     </w:p>
     <w:p>
@@ -4396,7 +4426,16 @@
         <w:t xml:space="preserve">Q: </w:t>
       </w:r>
       <w:r>
-        <w:t>Se poate conecta un user ca și host de pe mai multe dispozitive?</w:t>
+        <w:t xml:space="preserve">Se poate conecta un </w:t>
+      </w:r>
+      <w:r>
+        <w:t>utilizator</w:t>
+      </w:r>
+      <w:r>
+        <w:t xml:space="preserve"> </w:t>
+      </w:r>
+      <w:r>
+        <w:t>de pe mai multe dispozitive?</w:t>
       </w:r>
     </w:p>
     <w:p>
@@ -4411,7 +4450,25 @@
         <w:t xml:space="preserve">A: </w:t>
       </w:r>
       <w:r>
-        <w:t>Da, dar o prezentare poate porni numai de pe un singur dispozitiv. Pornirea unei prezentări de pe alt dispozitiv va duce la deconectarea/ întreruperea celorlalte celorlalte.</w:t>
+        <w:t xml:space="preserve">Da, dar o prezentare poate porni numai de pe un singur dispozitiv. </w:t>
+      </w:r>
+      <w:r>
+        <w:t>Activarea</w:t>
+      </w:r>
+      <w:r>
+        <w:t xml:space="preserve"> </w:t>
+      </w:r>
+      <w:r>
+        <w:t>aceleiași</w:t>
+      </w:r>
+      <w:r>
+        <w:t xml:space="preserve"> prezentări de pe alt dispozitiv va duce la deconectarea/ în</w:t>
+      </w:r>
+      <w:r>
+        <w:t>treruperea primeia</w:t>
+      </w:r>
+      <w:r>
+        <w:t>.</w:t>
       </w:r>
     </w:p>
     <w:p/>
@@ -4427,7 +4484,13 @@
         <w:t xml:space="preserve">Q: </w:t>
       </w:r>
       <w:r>
-        <w:t xml:space="preserve">Se poate conecta un user ca și remote de pe mai multe dispozitive? </w:t>
+        <w:t>Ce se întâmplă dacă în timpul prezentării se î</w:t>
+      </w:r>
+      <w:r>
+        <w:t>ntrerupe conexiunea la internet</w:t>
+      </w:r>
+      <w:r>
+        <w:t>?</w:t>
       </w:r>
     </w:p>
     <w:p>
@@ -4442,50 +4505,13 @@
         <w:t xml:space="preserve">A: </w:t>
       </w:r>
       <w:r>
-        <w:t>Da, dar ultimul dispozitiv conectat va prelua controlul prezentării, întrerupându-le pe celelalte / celălalt.</w:t>
-      </w:r>
-    </w:p>
-    <w:p/>
-    <w:p>
-      <w:pPr>
-        <w:pStyle w:val="ListParagraph"/>
-        <w:numPr>
-          <w:ilvl w:val="0"/>
-          <w:numId w:val="15"/>
-        </w:numPr>
-      </w:pPr>
-      <w:r>
-        <w:t xml:space="preserve">Q: </w:t>
-      </w:r>
-      <w:r>
-        <w:t>Ce se întâmplă dacă în timpul prezentării se î</w:t>
-      </w:r>
-      <w:r>
-        <w:t>ntrerupe conexiunea la internet</w:t>
-      </w:r>
-      <w:r>
-        <w:t>?</w:t>
-      </w:r>
-    </w:p>
-    <w:p>
-      <w:pPr>
-        <w:pStyle w:val="ListParagraph"/>
-        <w:numPr>
-          <w:ilvl w:val="1"/>
-          <w:numId w:val="15"/>
-        </w:numPr>
-      </w:pPr>
-      <w:r>
-        <w:t xml:space="preserve">A: </w:t>
-      </w:r>
-      <w:r>
-        <w:t xml:space="preserve">În acest caz, pentru o perioadă limitată se va încerca restabilirea conexiunii între aceștia. În timpul acesta, se va face pe control manual de pe dispozitivul </w:t>
-      </w:r>
-      <w:r>
-        <w:t>gazdă</w:t>
-      </w:r>
-      <w:r>
-        <w:t xml:space="preserve">.   </w:t>
+        <w:t xml:space="preserve">În acest caz, </w:t>
+      </w:r>
+      <w:r>
+        <w:t xml:space="preserve">ambele părți vor fi notificate printr-un alert și se va face vizibilă o interfață care ofer opțiunea de reconectare. </w:t>
+      </w:r>
+      <w:r>
+        <w:t xml:space="preserve">   </w:t>
       </w:r>
     </w:p>
     <w:p>
@@ -9163,6 +9189,9 @@
     <w:p>
       <w:pPr>
         <w:pStyle w:val="Heading2"/>
+        <w:rPr>
+          <w:lang w:val="ro-RO"/>
+        </w:rPr>
       </w:pPr>
       <w:r>
         <w:lastRenderedPageBreak/>
@@ -9171,6 +9200,1517 @@
       <w:r>
         <w:t>operațiilor</w:t>
       </w:r>
+      <w:r>
+        <w:t xml:space="preserve"> </w:t>
+      </w:r>
+      <w:r>
+        <w:rPr>
+          <w:lang w:val="ro-RO"/>
+        </w:rPr>
+        <w:t>și organizarea acestora</w:t>
+      </w:r>
+    </w:p>
+    <w:p>
+      <w:pPr>
+        <w:pStyle w:val="normal0"/>
+        <w:rPr>
+          <w:lang w:val="ro-RO"/>
+        </w:rPr>
+      </w:pPr>
+      <w:r>
+        <w:rPr>
+          <w:lang w:val="ro-RO"/>
+        </w:rPr>
+        <w:tab/>
+        <w:t xml:space="preserve">Prelucrarea modelelor nu se va face printr-un acces direct la contextul bazei de date ci prin operații care primesc argumente corespunzătoare, ce sunt grupate în mai multe interfețe implementând astfel șablonul „Repository”. </w:t>
+      </w:r>
+    </w:p>
+    <w:p>
+      <w:pPr>
+        <w:pStyle w:val="normal0"/>
+        <w:rPr>
+          <w:lang w:val="ro-RO"/>
+        </w:rPr>
+      </w:pPr>
+      <w:r>
+        <w:rPr>
+          <w:lang w:val="ro-RO"/>
+        </w:rPr>
+        <w:tab/>
+        <w:t xml:space="preserve"> </w:t>
+      </w:r>
+    </w:p>
+    <w:p>
+      <w:pPr>
+        <w:pStyle w:val="normal0"/>
+        <w:rPr>
+          <w:lang w:val="ro-RO"/>
+        </w:rPr>
+      </w:pPr>
+      <w:r>
+        <w:rPr>
+          <w:lang w:val="ro-RO"/>
+        </w:rPr>
+        <w:tab/>
+        <w:t>Acestea sunt localizate în directorul „Models/Interfaces”</w:t>
+      </w:r>
+    </w:p>
+    <w:p>
+      <w:pPr>
+        <w:pStyle w:val="normal0"/>
+        <w:jc w:val="center"/>
+        <w:rPr>
+          <w:lang w:val="ro-RO"/>
+        </w:rPr>
+      </w:pPr>
+      <w:r>
+        <w:rPr>
+          <w:noProof/>
+        </w:rPr>
+        <w:drawing>
+          <wp:inline distT="0" distB="0" distL="0" distR="0">
+            <wp:extent cx="2553056" cy="1219370"/>
+            <wp:effectExtent l="19050" t="0" r="0" b="0"/>
+            <wp:docPr id="34" name="Picture 33" descr="repositories.PNG"/>
+            <wp:cNvGraphicFramePr>
+              <a:graphicFrameLocks xmlns:a="http://schemas.openxmlformats.org/drawingml/2006/main" noChangeAspect="1"/>
+            </wp:cNvGraphicFramePr>
+            <a:graphic xmlns:a="http://schemas.openxmlformats.org/drawingml/2006/main">
+              <a:graphicData uri="http://schemas.openxmlformats.org/drawingml/2006/picture">
+                <pic:pic xmlns:pic="http://schemas.openxmlformats.org/drawingml/2006/picture">
+                  <pic:nvPicPr>
+                    <pic:cNvPr id="0" name="repositories.PNG"/>
+                    <pic:cNvPicPr/>
+                  </pic:nvPicPr>
+                  <pic:blipFill>
+                    <a:blip r:embed="rId41"/>
+                    <a:stretch>
+                      <a:fillRect/>
+                    </a:stretch>
+                  </pic:blipFill>
+                  <pic:spPr>
+                    <a:xfrm>
+                      <a:off x="0" y="0"/>
+                      <a:ext cx="2553056" cy="1219370"/>
+                    </a:xfrm>
+                    <a:prstGeom prst="rect">
+                      <a:avLst/>
+                    </a:prstGeom>
+                  </pic:spPr>
+                </pic:pic>
+              </a:graphicData>
+            </a:graphic>
+          </wp:inline>
+        </w:drawing>
+      </w:r>
+    </w:p>
+    <w:p>
+      <w:pPr>
+        <w:pStyle w:val="normal0"/>
+        <w:jc w:val="center"/>
+        <w:rPr>
+          <w:lang w:val="ro-RO"/>
+        </w:rPr>
+      </w:pPr>
+    </w:p>
+    <w:p>
+      <w:pPr>
+        <w:pStyle w:val="normal0"/>
+        <w:rPr>
+          <w:lang w:val="ro-RO"/>
+        </w:rPr>
+      </w:pPr>
+      <w:r>
+        <w:rPr>
+          <w:lang w:val="ro-RO"/>
+        </w:rPr>
+        <w:tab/>
+        <w:t>Iar clasele care le implementează concret se află în directorul „Modesl/AppRepositories”</w:t>
+      </w:r>
+    </w:p>
+    <w:p>
+      <w:pPr>
+        <w:pStyle w:val="normal0"/>
+        <w:jc w:val="center"/>
+        <w:rPr>
+          <w:lang w:val="ro-RO"/>
+        </w:rPr>
+      </w:pPr>
+      <w:r>
+        <w:rPr>
+          <w:noProof/>
+        </w:rPr>
+        <w:drawing>
+          <wp:inline distT="0" distB="0" distL="0" distR="0">
+            <wp:extent cx="2610214" cy="1409897"/>
+            <wp:effectExtent l="19050" t="0" r="0" b="0"/>
+            <wp:docPr id="36" name="Picture 35" descr="apprepositories.PNG"/>
+            <wp:cNvGraphicFramePr>
+              <a:graphicFrameLocks xmlns:a="http://schemas.openxmlformats.org/drawingml/2006/main" noChangeAspect="1"/>
+            </wp:cNvGraphicFramePr>
+            <a:graphic xmlns:a="http://schemas.openxmlformats.org/drawingml/2006/main">
+              <a:graphicData uri="http://schemas.openxmlformats.org/drawingml/2006/picture">
+                <pic:pic xmlns:pic="http://schemas.openxmlformats.org/drawingml/2006/picture">
+                  <pic:nvPicPr>
+                    <pic:cNvPr id="0" name="apprepositories.PNG"/>
+                    <pic:cNvPicPr/>
+                  </pic:nvPicPr>
+                  <pic:blipFill>
+                    <a:blip r:embed="rId42"/>
+                    <a:stretch>
+                      <a:fillRect/>
+                    </a:stretch>
+                  </pic:blipFill>
+                  <pic:spPr>
+                    <a:xfrm>
+                      <a:off x="0" y="0"/>
+                      <a:ext cx="2610214" cy="1409897"/>
+                    </a:xfrm>
+                    <a:prstGeom prst="rect">
+                      <a:avLst/>
+                    </a:prstGeom>
+                  </pic:spPr>
+                </pic:pic>
+              </a:graphicData>
+            </a:graphic>
+          </wp:inline>
+        </w:drawing>
+      </w:r>
+    </w:p>
+    <w:p>
+      <w:pPr>
+        <w:pStyle w:val="normal0"/>
+      </w:pPr>
+    </w:p>
+    <w:p>
+      <w:pPr>
+        <w:pStyle w:val="normal0"/>
+      </w:pPr>
+      <w:r>
+        <w:tab/>
+      </w:r>
+    </w:p>
+    <w:p>
+      <w:pPr>
+        <w:pStyle w:val="normal0"/>
+      </w:pPr>
+      <w:r>
+        <w:tab/>
+        <w:t xml:space="preserve">Acestea au fost înregistrate în colecția serviciilor în metoda „ConfigureServices” din clasa „Startup”, iar controller-ele vor specifica în argumentele constructorilor lista repository-urilor necesare în vederea prelucrării cererilor venite de la client. </w:t>
+      </w:r>
+    </w:p>
+    <w:p>
+      <w:pPr>
+        <w:pStyle w:val="normal0"/>
+      </w:pPr>
+    </w:p>
+    <w:p>
+      <w:pPr>
+        <w:pStyle w:val="normal0"/>
+      </w:pPr>
+      <w:r>
+        <w:tab/>
+        <w:t xml:space="preserve">De exemplu, </w:t>
+      </w:r>
+      <w:r>
+        <w:t xml:space="preserve">fie repository-ul „IPresentationsRepository” </w:t>
+      </w:r>
+    </w:p>
+    <w:p>
+      <w:pPr>
+        <w:pStyle w:val="normal0"/>
+      </w:pPr>
+    </w:p>
+    <w:p>
+      <w:pPr>
+        <w:pStyle w:val="normal0"/>
+        <w:jc w:val="center"/>
+      </w:pPr>
+      <w:r>
+        <w:rPr>
+          <w:noProof/>
+        </w:rPr>
+        <w:drawing>
+          <wp:inline distT="0" distB="0" distL="0" distR="0">
+            <wp:extent cx="6391258" cy="1504950"/>
+            <wp:effectExtent l="19050" t="0" r="0" b="0"/>
+            <wp:docPr id="37" name="Picture 36" descr="ipresentationsRepository.PNG"/>
+            <wp:cNvGraphicFramePr>
+              <a:graphicFrameLocks xmlns:a="http://schemas.openxmlformats.org/drawingml/2006/main" noChangeAspect="1"/>
+            </wp:cNvGraphicFramePr>
+            <a:graphic xmlns:a="http://schemas.openxmlformats.org/drawingml/2006/main">
+              <a:graphicData uri="http://schemas.openxmlformats.org/drawingml/2006/picture">
+                <pic:pic xmlns:pic="http://schemas.openxmlformats.org/drawingml/2006/picture">
+                  <pic:nvPicPr>
+                    <pic:cNvPr id="0" name="ipresentationsRepository.PNG"/>
+                    <pic:cNvPicPr/>
+                  </pic:nvPicPr>
+                  <pic:blipFill>
+                    <a:blip r:embed="rId43"/>
+                    <a:stretch>
+                      <a:fillRect/>
+                    </a:stretch>
+                  </pic:blipFill>
+                  <pic:spPr>
+                    <a:xfrm>
+                      <a:off x="0" y="0"/>
+                      <a:ext cx="6391258" cy="1504950"/>
+                    </a:xfrm>
+                    <a:prstGeom prst="rect">
+                      <a:avLst/>
+                    </a:prstGeom>
+                  </pic:spPr>
+                </pic:pic>
+              </a:graphicData>
+            </a:graphic>
+          </wp:inline>
+        </w:drawing>
+      </w:r>
+    </w:p>
+    <w:p>
+      <w:r>
+        <w:br w:type="page"/>
+      </w:r>
+    </w:p>
+    <w:p>
+      <w:pPr>
+        <w:pStyle w:val="normal0"/>
+      </w:pPr>
+      <w:r>
+        <w:lastRenderedPageBreak/>
+        <w:tab/>
+        <w:t xml:space="preserve">Clasa „EFPresentationsRepository” implementează metoda „GetPresentationsForUser” astfel </w:t>
+      </w:r>
+    </w:p>
+    <w:p>
+      <w:pPr>
+        <w:pStyle w:val="normal0"/>
+        <w:jc w:val="center"/>
+      </w:pPr>
+      <w:r>
+        <w:rPr>
+          <w:noProof/>
+        </w:rPr>
+        <w:drawing>
+          <wp:inline distT="0" distB="0" distL="0" distR="0">
+            <wp:extent cx="5943600" cy="2479040"/>
+            <wp:effectExtent l="19050" t="0" r="0" b="0"/>
+            <wp:docPr id="38" name="Picture 37" descr="GetPresentationsForUser.PNG"/>
+            <wp:cNvGraphicFramePr>
+              <a:graphicFrameLocks xmlns:a="http://schemas.openxmlformats.org/drawingml/2006/main" noChangeAspect="1"/>
+            </wp:cNvGraphicFramePr>
+            <a:graphic xmlns:a="http://schemas.openxmlformats.org/drawingml/2006/main">
+              <a:graphicData uri="http://schemas.openxmlformats.org/drawingml/2006/picture">
+                <pic:pic xmlns:pic="http://schemas.openxmlformats.org/drawingml/2006/picture">
+                  <pic:nvPicPr>
+                    <pic:cNvPr id="0" name="GetPresentationsForUser.PNG"/>
+                    <pic:cNvPicPr/>
+                  </pic:nvPicPr>
+                  <pic:blipFill>
+                    <a:blip r:embed="rId44"/>
+                    <a:stretch>
+                      <a:fillRect/>
+                    </a:stretch>
+                  </pic:blipFill>
+                  <pic:spPr>
+                    <a:xfrm>
+                      <a:off x="0" y="0"/>
+                      <a:ext cx="5943600" cy="2479040"/>
+                    </a:xfrm>
+                    <a:prstGeom prst="rect">
+                      <a:avLst/>
+                    </a:prstGeom>
+                  </pic:spPr>
+                </pic:pic>
+              </a:graphicData>
+            </a:graphic>
+          </wp:inline>
+        </w:drawing>
+      </w:r>
+    </w:p>
+    <w:p>
+      <w:pPr>
+        <w:pStyle w:val="normal0"/>
+        <w:jc w:val="center"/>
+      </w:pPr>
+    </w:p>
+    <w:p>
+      <w:pPr>
+        <w:pStyle w:val="normal0"/>
+      </w:pPr>
+    </w:p>
+    <w:p>
+      <w:pPr>
+        <w:pStyle w:val="normal0"/>
+        <w:rPr>
+          <w:lang w:val="ro-RO"/>
+        </w:rPr>
+      </w:pPr>
+      <w:r>
+        <w:tab/>
+        <w:t xml:space="preserve">Utilizatorul își poate accesa propriile prezentări la adresa „/Home/MyPresentations”, deci acestea îi vor fi returnate de metoda „MyPresentations” din controller-ul „HomeController”. </w:t>
+      </w:r>
+      <w:r>
+        <w:t>Acesta specific</w:t>
+      </w:r>
+      <w:r>
+        <w:rPr>
+          <w:lang w:val="ro-RO"/>
+        </w:rPr>
+        <w:t xml:space="preserve">ă </w:t>
+      </w:r>
+      <w:r>
+        <w:rPr>
+          <w:lang w:val="ro-RO"/>
+        </w:rPr>
+        <w:t>în argumentele constructorului că are nevoie de o instanță a repository-ului „IPresentationsRepository”</w:t>
+      </w:r>
+    </w:p>
+    <w:p>
+      <w:pPr>
+        <w:pStyle w:val="normal0"/>
+        <w:rPr>
+          <w:lang w:val="ro-RO"/>
+        </w:rPr>
+      </w:pPr>
+    </w:p>
+    <w:p>
+      <w:pPr>
+        <w:pStyle w:val="normal0"/>
+        <w:jc w:val="center"/>
+        <w:rPr>
+          <w:lang w:val="ro-RO"/>
+        </w:rPr>
+      </w:pPr>
+      <w:r>
+        <w:rPr>
+          <w:noProof/>
+        </w:rPr>
+        <w:drawing>
+          <wp:inline distT="0" distB="0" distL="0" distR="0">
+            <wp:extent cx="5943600" cy="1309370"/>
+            <wp:effectExtent l="19050" t="0" r="0" b="0"/>
+            <wp:docPr id="39" name="Picture 38" descr="HomeController.PNG"/>
+            <wp:cNvGraphicFramePr>
+              <a:graphicFrameLocks xmlns:a="http://schemas.openxmlformats.org/drawingml/2006/main" noChangeAspect="1"/>
+            </wp:cNvGraphicFramePr>
+            <a:graphic xmlns:a="http://schemas.openxmlformats.org/drawingml/2006/main">
+              <a:graphicData uri="http://schemas.openxmlformats.org/drawingml/2006/picture">
+                <pic:pic xmlns:pic="http://schemas.openxmlformats.org/drawingml/2006/picture">
+                  <pic:nvPicPr>
+                    <pic:cNvPr id="0" name="HomeController.PNG"/>
+                    <pic:cNvPicPr/>
+                  </pic:nvPicPr>
+                  <pic:blipFill>
+                    <a:blip r:embed="rId45"/>
+                    <a:stretch>
+                      <a:fillRect/>
+                    </a:stretch>
+                  </pic:blipFill>
+                  <pic:spPr>
+                    <a:xfrm>
+                      <a:off x="0" y="0"/>
+                      <a:ext cx="5943600" cy="1309370"/>
+                    </a:xfrm>
+                    <a:prstGeom prst="rect">
+                      <a:avLst/>
+                    </a:prstGeom>
+                  </pic:spPr>
+                </pic:pic>
+              </a:graphicData>
+            </a:graphic>
+          </wp:inline>
+        </w:drawing>
+      </w:r>
+    </w:p>
+    <w:p>
+      <w:pPr>
+        <w:pStyle w:val="normal0"/>
+        <w:jc w:val="center"/>
+        <w:rPr>
+          <w:lang w:val="ro-RO"/>
+        </w:rPr>
+      </w:pPr>
+    </w:p>
+    <w:p>
+      <w:pPr>
+        <w:pStyle w:val="normal0"/>
+        <w:rPr>
+          <w:lang w:val="ro-RO"/>
+        </w:rPr>
+      </w:pPr>
+      <w:r>
+        <w:rPr>
+          <w:lang w:val="ro-RO"/>
+        </w:rPr>
+        <w:tab/>
+        <w:t>Și răspunde cererii în metoda „MyPresentations” astfel</w:t>
+      </w:r>
+    </w:p>
+    <w:p>
+      <w:pPr>
+        <w:pStyle w:val="normal0"/>
+        <w:rPr>
+          <w:lang w:val="ro-RO"/>
+        </w:rPr>
+      </w:pPr>
+      <w:r>
+        <w:rPr>
+          <w:noProof/>
+        </w:rPr>
+        <w:lastRenderedPageBreak/>
+        <w:drawing>
+          <wp:inline distT="0" distB="0" distL="0" distR="0">
+            <wp:extent cx="5943600" cy="3333750"/>
+            <wp:effectExtent l="19050" t="0" r="0" b="0"/>
+            <wp:docPr id="41" name="Picture 39" descr="MyPresentationsMethod.PNG"/>
+            <wp:cNvGraphicFramePr>
+              <a:graphicFrameLocks xmlns:a="http://schemas.openxmlformats.org/drawingml/2006/main" noChangeAspect="1"/>
+            </wp:cNvGraphicFramePr>
+            <a:graphic xmlns:a="http://schemas.openxmlformats.org/drawingml/2006/main">
+              <a:graphicData uri="http://schemas.openxmlformats.org/drawingml/2006/picture">
+                <pic:pic xmlns:pic="http://schemas.openxmlformats.org/drawingml/2006/picture">
+                  <pic:nvPicPr>
+                    <pic:cNvPr id="0" name="MyPresentationsMethod.PNG"/>
+                    <pic:cNvPicPr/>
+                  </pic:nvPicPr>
+                  <pic:blipFill>
+                    <a:blip r:embed="rId46"/>
+                    <a:stretch>
+                      <a:fillRect/>
+                    </a:stretch>
+                  </pic:blipFill>
+                  <pic:spPr>
+                    <a:xfrm>
+                      <a:off x="0" y="0"/>
+                      <a:ext cx="5943600" cy="3333750"/>
+                    </a:xfrm>
+                    <a:prstGeom prst="rect">
+                      <a:avLst/>
+                    </a:prstGeom>
+                  </pic:spPr>
+                </pic:pic>
+              </a:graphicData>
+            </a:graphic>
+          </wp:inline>
+        </w:drawing>
+      </w:r>
+    </w:p>
+    <w:p>
+      <w:pPr>
+        <w:pStyle w:val="normal0"/>
+        <w:jc w:val="center"/>
+        <w:rPr>
+          <w:lang w:val="ro-RO"/>
+        </w:rPr>
+      </w:pPr>
+    </w:p>
+    <w:p>
+      <w:pPr>
+        <w:pStyle w:val="Heading2"/>
+      </w:pPr>
+      <w:r>
+        <w:t>Stocarea fișierelor și generarea miniaturilor</w:t>
+      </w:r>
+    </w:p>
+    <w:p>
+      <w:pPr>
+        <w:pStyle w:val="normal0"/>
+      </w:pPr>
+      <w:r>
+        <w:tab/>
+        <w:t xml:space="preserve">Stocarea prezentărilor este abstractizată în spatele interfeței „IPresentationFilesRepository”, care este implementată de clasa „BasicFileRepository”. </w:t>
+      </w:r>
+    </w:p>
+    <w:p>
+      <w:pPr>
+        <w:pStyle w:val="normal0"/>
+      </w:pPr>
+    </w:p>
+    <w:p>
+      <w:pPr>
+        <w:pStyle w:val="normal0"/>
+        <w:jc w:val="center"/>
+      </w:pPr>
+      <w:r>
+        <w:rPr>
+          <w:noProof/>
+        </w:rPr>
+        <w:drawing>
+          <wp:inline distT="0" distB="0" distL="0" distR="0">
+            <wp:extent cx="4258270" cy="1028844"/>
+            <wp:effectExtent l="19050" t="0" r="8930" b="0"/>
+            <wp:docPr id="42" name="Picture 41" descr="ipresentationfilesrepository.PNG"/>
+            <wp:cNvGraphicFramePr>
+              <a:graphicFrameLocks xmlns:a="http://schemas.openxmlformats.org/drawingml/2006/main" noChangeAspect="1"/>
+            </wp:cNvGraphicFramePr>
+            <a:graphic xmlns:a="http://schemas.openxmlformats.org/drawingml/2006/main">
+              <a:graphicData uri="http://schemas.openxmlformats.org/drawingml/2006/picture">
+                <pic:pic xmlns:pic="http://schemas.openxmlformats.org/drawingml/2006/picture">
+                  <pic:nvPicPr>
+                    <pic:cNvPr id="0" name="ipresentationfilesrepository.PNG"/>
+                    <pic:cNvPicPr/>
+                  </pic:nvPicPr>
+                  <pic:blipFill>
+                    <a:blip r:embed="rId47"/>
+                    <a:stretch>
+                      <a:fillRect/>
+                    </a:stretch>
+                  </pic:blipFill>
+                  <pic:spPr>
+                    <a:xfrm>
+                      <a:off x="0" y="0"/>
+                      <a:ext cx="4258270" cy="1028844"/>
+                    </a:xfrm>
+                    <a:prstGeom prst="rect">
+                      <a:avLst/>
+                    </a:prstGeom>
+                  </pic:spPr>
+                </pic:pic>
+              </a:graphicData>
+            </a:graphic>
+          </wp:inline>
+        </w:drawing>
+      </w:r>
+    </w:p>
+    <w:p>
+      <w:pPr>
+        <w:pStyle w:val="normal0"/>
+        <w:jc w:val="center"/>
+      </w:pPr>
+    </w:p>
+    <w:p>
+      <w:pPr>
+        <w:pStyle w:val="normal0"/>
+      </w:pPr>
+      <w:r>
+        <w:tab/>
+        <w:t xml:space="preserve">Prezentările sunt salvate în sistemul de fișiere local într-un director numit „userUploads”. Acesta este nu se află în directorul „wwwroot” </w:t>
+      </w:r>
+      <w:r>
+        <w:t xml:space="preserve">pentru a împiedica componenta middleware pentru fișiere statice să servească prezentări ce au fost marcate ca fiind private. </w:t>
+      </w:r>
+    </w:p>
+    <w:p>
+      <w:pPr>
+        <w:pStyle w:val="normal0"/>
+      </w:pPr>
+    </w:p>
+    <w:p>
+      <w:pPr>
+        <w:pStyle w:val="normal0"/>
+      </w:pPr>
+      <w:r>
+        <w:tab/>
+        <w:t xml:space="preserve">În schimb, servirea unui fișier se face programatic și numai pe bază de autorizare, în </w:t>
+      </w:r>
+      <w:r>
+        <w:t xml:space="preserve">metoda „DownloadPresentation” din controller-ul „PresentationsController”. </w:t>
+      </w:r>
+    </w:p>
+    <w:p>
+      <w:pPr>
+        <w:pStyle w:val="normal0"/>
+        <w:jc w:val="center"/>
+      </w:pPr>
+      <w:r>
+        <w:rPr>
+          <w:noProof/>
+        </w:rPr>
+        <w:lastRenderedPageBreak/>
+        <w:drawing>
+          <wp:inline distT="0" distB="0" distL="0" distR="0">
+            <wp:extent cx="5943600" cy="2244090"/>
+            <wp:effectExtent l="19050" t="0" r="0" b="0"/>
+            <wp:docPr id="43" name="Picture 42" descr="downloadpresentation.PNG"/>
+            <wp:cNvGraphicFramePr>
+              <a:graphicFrameLocks xmlns:a="http://schemas.openxmlformats.org/drawingml/2006/main" noChangeAspect="1"/>
+            </wp:cNvGraphicFramePr>
+            <a:graphic xmlns:a="http://schemas.openxmlformats.org/drawingml/2006/main">
+              <a:graphicData uri="http://schemas.openxmlformats.org/drawingml/2006/picture">
+                <pic:pic xmlns:pic="http://schemas.openxmlformats.org/drawingml/2006/picture">
+                  <pic:nvPicPr>
+                    <pic:cNvPr id="0" name="downloadpresentation.PNG"/>
+                    <pic:cNvPicPr/>
+                  </pic:nvPicPr>
+                  <pic:blipFill>
+                    <a:blip r:embed="rId48"/>
+                    <a:stretch>
+                      <a:fillRect/>
+                    </a:stretch>
+                  </pic:blipFill>
+                  <pic:spPr>
+                    <a:xfrm>
+                      <a:off x="0" y="0"/>
+                      <a:ext cx="5943600" cy="2244090"/>
+                    </a:xfrm>
+                    <a:prstGeom prst="rect">
+                      <a:avLst/>
+                    </a:prstGeom>
+                  </pic:spPr>
+                </pic:pic>
+              </a:graphicData>
+            </a:graphic>
+          </wp:inline>
+        </w:drawing>
+      </w:r>
+    </w:p>
+    <w:p>
+      <w:pPr>
+        <w:pStyle w:val="normal0"/>
+        <w:jc w:val="center"/>
+      </w:pPr>
+    </w:p>
+    <w:p>
+      <w:pPr>
+        <w:pStyle w:val="normal0"/>
+      </w:pPr>
+    </w:p>
+    <w:p>
+      <w:pPr>
+        <w:pStyle w:val="normal0"/>
+      </w:pPr>
+      <w:r>
+        <w:tab/>
+        <w:t xml:space="preserve">Fiind încă în primul an de la lansare, .NET Core nu beneficiază de un ecosistem de biblioteci și componente divers, mai ales în zona de prelucrare grafică și manipulare a fișierelor pdf, spre deosebire de .NET Framework. </w:t>
+      </w:r>
+    </w:p>
+    <w:p>
+      <w:pPr>
+        <w:pStyle w:val="normal0"/>
+      </w:pPr>
+    </w:p>
+    <w:p>
+      <w:pPr>
+        <w:pStyle w:val="normal0"/>
+      </w:pPr>
+      <w:r>
+        <w:tab/>
+        <w:t>Pentru a păstra însă caracterul cross-platform al proiectului, am decis să creez o aplicație</w:t>
+      </w:r>
+      <w:r>
+        <w:t xml:space="preserve"> la linia de comandă în Java, deoarece am găsit biblioteca „PDFBox” disponibilă sub licența „Apache 2.0” care poate să genereze o imagine în format jpeg dintr-o pagină a unui fișier pdf. Aceasta este împachetată sub forma unei arhive jar, localizată în directorul „ThumbGenerator” al proiectului</w:t>
+      </w:r>
+    </w:p>
+    <w:p>
+      <w:pPr>
+        <w:pStyle w:val="normal0"/>
+      </w:pPr>
+    </w:p>
+    <w:p>
+      <w:pPr>
+        <w:pStyle w:val="normal0"/>
+        <w:jc w:val="center"/>
+      </w:pPr>
+      <w:r>
+        <w:rPr>
+          <w:noProof/>
+        </w:rPr>
+        <w:drawing>
+          <wp:inline distT="0" distB="0" distL="0" distR="0">
+            <wp:extent cx="3057952" cy="952633"/>
+            <wp:effectExtent l="19050" t="0" r="9098" b="0"/>
+            <wp:docPr id="44" name="Picture 43" descr="thumbgenerator.PNG"/>
+            <wp:cNvGraphicFramePr>
+              <a:graphicFrameLocks xmlns:a="http://schemas.openxmlformats.org/drawingml/2006/main" noChangeAspect="1"/>
+            </wp:cNvGraphicFramePr>
+            <a:graphic xmlns:a="http://schemas.openxmlformats.org/drawingml/2006/main">
+              <a:graphicData uri="http://schemas.openxmlformats.org/drawingml/2006/picture">
+                <pic:pic xmlns:pic="http://schemas.openxmlformats.org/drawingml/2006/picture">
+                  <pic:nvPicPr>
+                    <pic:cNvPr id="0" name="thumbgenerator.PNG"/>
+                    <pic:cNvPicPr/>
+                  </pic:nvPicPr>
+                  <pic:blipFill>
+                    <a:blip r:embed="rId49"/>
+                    <a:stretch>
+                      <a:fillRect/>
+                    </a:stretch>
+                  </pic:blipFill>
+                  <pic:spPr>
+                    <a:xfrm>
+                      <a:off x="0" y="0"/>
+                      <a:ext cx="3057952" cy="952633"/>
+                    </a:xfrm>
+                    <a:prstGeom prst="rect">
+                      <a:avLst/>
+                    </a:prstGeom>
+                  </pic:spPr>
+                </pic:pic>
+              </a:graphicData>
+            </a:graphic>
+          </wp:inline>
+        </w:drawing>
+      </w:r>
+    </w:p>
+    <w:p>
+      <w:pPr>
+        <w:pStyle w:val="normal0"/>
+        <w:jc w:val="center"/>
+      </w:pPr>
+    </w:p>
+    <w:p>
+      <w:pPr>
+        <w:pStyle w:val="normal0"/>
+      </w:pPr>
+      <w:r>
+        <w:tab/>
+        <w:t>Generarea miniaturii unei prezentări este abstractizată în spatele interfeței</w:t>
+      </w:r>
+    </w:p>
+    <w:p>
+      <w:pPr>
+        <w:pStyle w:val="normal0"/>
+      </w:pPr>
+      <w:r>
+        <w:t>„</w:t>
+      </w:r>
+      <w:r>
+        <w:t>IPresentationThumbnailRepository</w:t>
+      </w:r>
+      <w:r>
+        <w:t xml:space="preserve">” împlementată de clasa „LocalThumbnailRepository” </w:t>
+      </w:r>
+    </w:p>
+    <w:p>
+      <w:pPr>
+        <w:pStyle w:val="normal0"/>
+      </w:pPr>
+      <w:r>
+        <w:tab/>
+      </w:r>
+    </w:p>
+    <w:p>
+      <w:pPr>
+        <w:pStyle w:val="normal0"/>
+        <w:jc w:val="center"/>
+      </w:pPr>
+      <w:r>
+        <w:rPr>
+          <w:noProof/>
+        </w:rPr>
+        <w:drawing>
+          <wp:inline distT="0" distB="0" distL="0" distR="0">
+            <wp:extent cx="4829849" cy="866896"/>
+            <wp:effectExtent l="19050" t="0" r="8851" b="0"/>
+            <wp:docPr id="45" name="Picture 44" descr="thumbrepository.PNG"/>
+            <wp:cNvGraphicFramePr>
+              <a:graphicFrameLocks xmlns:a="http://schemas.openxmlformats.org/drawingml/2006/main" noChangeAspect="1"/>
+            </wp:cNvGraphicFramePr>
+            <a:graphic xmlns:a="http://schemas.openxmlformats.org/drawingml/2006/main">
+              <a:graphicData uri="http://schemas.openxmlformats.org/drawingml/2006/picture">
+                <pic:pic xmlns:pic="http://schemas.openxmlformats.org/drawingml/2006/picture">
+                  <pic:nvPicPr>
+                    <pic:cNvPr id="0" name="thumbrepository.PNG"/>
+                    <pic:cNvPicPr/>
+                  </pic:nvPicPr>
+                  <pic:blipFill>
+                    <a:blip r:embed="rId50"/>
+                    <a:stretch>
+                      <a:fillRect/>
+                    </a:stretch>
+                  </pic:blipFill>
+                  <pic:spPr>
+                    <a:xfrm>
+                      <a:off x="0" y="0"/>
+                      <a:ext cx="4829849" cy="866896"/>
+                    </a:xfrm>
+                    <a:prstGeom prst="rect">
+                      <a:avLst/>
+                    </a:prstGeom>
+                  </pic:spPr>
+                </pic:pic>
+              </a:graphicData>
+            </a:graphic>
+          </wp:inline>
+        </w:drawing>
+      </w:r>
+    </w:p>
+    <w:p>
+      <w:r>
+        <w:br w:type="page"/>
+      </w:r>
+    </w:p>
+    <w:p>
+      <w:pPr>
+        <w:pStyle w:val="normal0"/>
+        <w:rPr>
+          <w:lang w:val="ro-RO"/>
+        </w:rPr>
+      </w:pPr>
+      <w:r>
+        <w:lastRenderedPageBreak/>
+        <w:tab/>
+        <w:t>Folosind API-ul pus la dispozi</w:t>
+      </w:r>
+      <w:r>
+        <w:rPr>
+          <w:lang w:val="ro-RO"/>
+        </w:rPr>
+        <w:t xml:space="preserve">ție se va crea un nou proces în linia de comandă </w:t>
+      </w:r>
+      <w:r>
+        <w:rPr>
+          <w:lang w:val="ro-RO"/>
+        </w:rPr>
+        <w:t xml:space="preserve">și se vor oferi argumentele necesare pentru a porni executabilul ce va genera o imagine din prima pagina a fișierului pdf, specificat prin calea către acesta. </w:t>
+      </w:r>
+    </w:p>
+    <w:p>
+      <w:pPr>
+        <w:pStyle w:val="normal0"/>
+        <w:rPr>
+          <w:lang w:val="ro-RO"/>
+        </w:rPr>
+      </w:pPr>
+    </w:p>
+    <w:p>
+      <w:pPr>
+        <w:pStyle w:val="normal0"/>
+        <w:jc w:val="center"/>
+        <w:rPr>
+          <w:lang w:val="ro-RO"/>
+        </w:rPr>
+      </w:pPr>
+      <w:r>
+        <w:rPr>
+          <w:noProof/>
+        </w:rPr>
+        <w:drawing>
+          <wp:inline distT="0" distB="0" distL="0" distR="0">
+            <wp:extent cx="5943600" cy="890905"/>
+            <wp:effectExtent l="19050" t="0" r="0" b="0"/>
+            <wp:docPr id="46" name="Picture 45" descr="clientProcess.PNG"/>
+            <wp:cNvGraphicFramePr>
+              <a:graphicFrameLocks xmlns:a="http://schemas.openxmlformats.org/drawingml/2006/main" noChangeAspect="1"/>
+            </wp:cNvGraphicFramePr>
+            <a:graphic xmlns:a="http://schemas.openxmlformats.org/drawingml/2006/main">
+              <a:graphicData uri="http://schemas.openxmlformats.org/drawingml/2006/picture">
+                <pic:pic xmlns:pic="http://schemas.openxmlformats.org/drawingml/2006/picture">
+                  <pic:nvPicPr>
+                    <pic:cNvPr id="0" name="clientProcess.PNG"/>
+                    <pic:cNvPicPr/>
+                  </pic:nvPicPr>
+                  <pic:blipFill>
+                    <a:blip r:embed="rId51"/>
+                    <a:stretch>
+                      <a:fillRect/>
+                    </a:stretch>
+                  </pic:blipFill>
+                  <pic:spPr>
+                    <a:xfrm>
+                      <a:off x="0" y="0"/>
+                      <a:ext cx="5943600" cy="890905"/>
+                    </a:xfrm>
+                    <a:prstGeom prst="rect">
+                      <a:avLst/>
+                    </a:prstGeom>
+                  </pic:spPr>
+                </pic:pic>
+              </a:graphicData>
+            </a:graphic>
+          </wp:inline>
+        </w:drawing>
+      </w:r>
+    </w:p>
+    <w:p>
+      <w:pPr>
+        <w:pStyle w:val="normal0"/>
+        <w:jc w:val="center"/>
+        <w:rPr>
+          <w:lang w:val="ro-RO"/>
+        </w:rPr>
+      </w:pPr>
+    </w:p>
+    <w:p>
+      <w:pPr>
+        <w:pStyle w:val="normal0"/>
+        <w:jc w:val="center"/>
+        <w:rPr>
+          <w:lang w:val="ro-RO"/>
+        </w:rPr>
+      </w:pPr>
+      <w:r>
+        <w:rPr>
+          <w:noProof/>
+        </w:rPr>
+        <w:drawing>
+          <wp:inline distT="0" distB="0" distL="0" distR="0">
+            <wp:extent cx="5039429" cy="3286584"/>
+            <wp:effectExtent l="19050" t="0" r="8821" b="0"/>
+            <wp:docPr id="48" name="Picture 47" descr="javapdfgenerator.PNG"/>
+            <wp:cNvGraphicFramePr>
+              <a:graphicFrameLocks xmlns:a="http://schemas.openxmlformats.org/drawingml/2006/main" noChangeAspect="1"/>
+            </wp:cNvGraphicFramePr>
+            <a:graphic xmlns:a="http://schemas.openxmlformats.org/drawingml/2006/main">
+              <a:graphicData uri="http://schemas.openxmlformats.org/drawingml/2006/picture">
+                <pic:pic xmlns:pic="http://schemas.openxmlformats.org/drawingml/2006/picture">
+                  <pic:nvPicPr>
+                    <pic:cNvPr id="0" name="javapdfgenerator.PNG"/>
+                    <pic:cNvPicPr/>
+                  </pic:nvPicPr>
+                  <pic:blipFill>
+                    <a:blip r:embed="rId52"/>
+                    <a:stretch>
+                      <a:fillRect/>
+                    </a:stretch>
+                  </pic:blipFill>
+                  <pic:spPr>
+                    <a:xfrm>
+                      <a:off x="0" y="0"/>
+                      <a:ext cx="5039429" cy="3286584"/>
+                    </a:xfrm>
+                    <a:prstGeom prst="rect">
+                      <a:avLst/>
+                    </a:prstGeom>
+                  </pic:spPr>
+                </pic:pic>
+              </a:graphicData>
+            </a:graphic>
+          </wp:inline>
+        </w:drawing>
+      </w:r>
+    </w:p>
+    <w:p>
+      <w:pPr>
+        <w:pStyle w:val="normal0"/>
+        <w:rPr>
+          <w:lang w:val="ro-RO"/>
+        </w:rPr>
+      </w:pPr>
+    </w:p>
+    <w:p>
+      <w:pPr>
+        <w:pStyle w:val="normal0"/>
+        <w:rPr>
+          <w:lang w:val="ro-RO"/>
+        </w:rPr>
+      </w:pPr>
+      <w:r>
+        <w:rPr>
+          <w:lang w:val="ro-RO"/>
+        </w:rPr>
+        <w:tab/>
+        <w:t>Imaginile rezultate vor fi stocate în directorul „wwwroot/images”</w:t>
+      </w:r>
+      <w:r>
+        <w:rPr>
+          <w:lang w:val="ro-RO"/>
+        </w:rPr>
+        <w:t xml:space="preserve">, iar numele lor va fi format prin alipirea id-ului prezentării alături de data la care aceasta a fost încărcată, sub forma ștampilei în timp. </w:t>
+      </w:r>
+    </w:p>
+    <w:p>
+      <w:pPr>
+        <w:pStyle w:val="normal0"/>
+        <w:rPr>
+          <w:lang w:val="ro-RO"/>
+        </w:rPr>
+      </w:pPr>
+    </w:p>
+    <w:p>
+      <w:pPr>
+        <w:pStyle w:val="normal0"/>
+        <w:jc w:val="center"/>
+        <w:rPr>
+          <w:lang w:val="ro-RO"/>
+        </w:rPr>
+      </w:pPr>
+      <w:r>
+        <w:rPr>
+          <w:noProof/>
+        </w:rPr>
+        <w:drawing>
+          <wp:inline distT="0" distB="0" distL="0" distR="0">
+            <wp:extent cx="2372056" cy="1152686"/>
+            <wp:effectExtent l="19050" t="0" r="9194" b="0"/>
+            <wp:docPr id="49" name="Picture 48" descr="images.PNG"/>
+            <wp:cNvGraphicFramePr>
+              <a:graphicFrameLocks xmlns:a="http://schemas.openxmlformats.org/drawingml/2006/main" noChangeAspect="1"/>
+            </wp:cNvGraphicFramePr>
+            <a:graphic xmlns:a="http://schemas.openxmlformats.org/drawingml/2006/main">
+              <a:graphicData uri="http://schemas.openxmlformats.org/drawingml/2006/picture">
+                <pic:pic xmlns:pic="http://schemas.openxmlformats.org/drawingml/2006/picture">
+                  <pic:nvPicPr>
+                    <pic:cNvPr id="0" name="images.PNG"/>
+                    <pic:cNvPicPr/>
+                  </pic:nvPicPr>
+                  <pic:blipFill>
+                    <a:blip r:embed="rId53"/>
+                    <a:stretch>
+                      <a:fillRect/>
+                    </a:stretch>
+                  </pic:blipFill>
+                  <pic:spPr>
+                    <a:xfrm>
+                      <a:off x="0" y="0"/>
+                      <a:ext cx="2372056" cy="1152686"/>
+                    </a:xfrm>
+                    <a:prstGeom prst="rect">
+                      <a:avLst/>
+                    </a:prstGeom>
+                  </pic:spPr>
+                </pic:pic>
+              </a:graphicData>
+            </a:graphic>
+          </wp:inline>
+        </w:drawing>
+      </w:r>
+    </w:p>
+    <w:p>
+      <w:pPr>
+        <w:rPr>
+          <w:lang w:val="ro-RO"/>
+        </w:rPr>
+      </w:pPr>
+      <w:r>
+        <w:rPr>
+          <w:lang w:val="ro-RO"/>
+        </w:rPr>
+        <w:br w:type="page"/>
+      </w:r>
+    </w:p>
+    <w:p>
+      <w:pPr>
+        <w:pStyle w:val="Heading2"/>
+      </w:pPr>
+      <w:r>
+        <w:lastRenderedPageBreak/>
+        <w:t>Interfața cu utilizatorul</w:t>
+      </w:r>
+    </w:p>
+    <w:p>
+      <w:pPr>
+        <w:pStyle w:val="normal0"/>
+      </w:pPr>
+      <w:r>
+        <w:tab/>
+        <w:t xml:space="preserve">Interfața cu utilizatorul este constituită din totalitatea componentelor și view-urilor Razor, împreună cu foile de stil și fișierele javascript care alcătuiesc pagina html finală, trimisă utilizatorului. </w:t>
+      </w:r>
+    </w:p>
+    <w:p>
+      <w:pPr>
+        <w:pStyle w:val="normal0"/>
+      </w:pPr>
+      <w:r>
+        <w:tab/>
+      </w:r>
+    </w:p>
+    <w:p>
+      <w:pPr>
+        <w:pStyle w:val="normal0"/>
+      </w:pPr>
+      <w:r>
+        <w:tab/>
+      </w:r>
+      <w:r>
+        <w:t>De exemplu, c</w:t>
+      </w:r>
+      <w:r>
+        <w:t xml:space="preserve">omponenta „MyPresentationCard” este folosită pentru a afișa o prezentare proprie a utilizatorului și primește ca model o instanță de tipul „PresentationCardModel” </w:t>
+      </w:r>
+    </w:p>
+    <w:p>
+      <w:pPr>
+        <w:pStyle w:val="normal0"/>
+      </w:pPr>
+    </w:p>
+    <w:p>
+      <w:pPr>
+        <w:pStyle w:val="normal0"/>
+        <w:jc w:val="center"/>
+      </w:pPr>
+      <w:r>
+        <w:rPr>
+          <w:noProof/>
+        </w:rPr>
+        <w:drawing>
+          <wp:inline distT="0" distB="0" distL="0" distR="0">
+            <wp:extent cx="3191321" cy="2095793"/>
+            <wp:effectExtent l="19050" t="0" r="9079" b="0"/>
+            <wp:docPr id="50" name="Picture 49" descr="presentationViewModel.PNG"/>
+            <wp:cNvGraphicFramePr>
+              <a:graphicFrameLocks xmlns:a="http://schemas.openxmlformats.org/drawingml/2006/main" noChangeAspect="1"/>
+            </wp:cNvGraphicFramePr>
+            <a:graphic xmlns:a="http://schemas.openxmlformats.org/drawingml/2006/main">
+              <a:graphicData uri="http://schemas.openxmlformats.org/drawingml/2006/picture">
+                <pic:pic xmlns:pic="http://schemas.openxmlformats.org/drawingml/2006/picture">
+                  <pic:nvPicPr>
+                    <pic:cNvPr id="0" name="presentationViewModel.PNG"/>
+                    <pic:cNvPicPr/>
+                  </pic:nvPicPr>
+                  <pic:blipFill>
+                    <a:blip r:embed="rId54"/>
+                    <a:stretch>
+                      <a:fillRect/>
+                    </a:stretch>
+                  </pic:blipFill>
+                  <pic:spPr>
+                    <a:xfrm>
+                      <a:off x="0" y="0"/>
+                      <a:ext cx="3191321" cy="2095793"/>
+                    </a:xfrm>
+                    <a:prstGeom prst="rect">
+                      <a:avLst/>
+                    </a:prstGeom>
+                  </pic:spPr>
+                </pic:pic>
+              </a:graphicData>
+            </a:graphic>
+          </wp:inline>
+        </w:drawing>
+      </w:r>
+    </w:p>
+    <w:p>
+      <w:pPr>
+        <w:pStyle w:val="normal0"/>
+        <w:jc w:val="center"/>
+      </w:pPr>
+    </w:p>
+    <w:p>
+      <w:pPr>
+        <w:pStyle w:val="normal0"/>
+      </w:pPr>
+      <w:r>
+        <w:tab/>
+        <w:t xml:space="preserve">Aceasta </w:t>
+      </w:r>
+      <w:r>
+        <w:t>invocă</w:t>
+      </w:r>
+      <w:r>
+        <w:t xml:space="preserve"> o altă componentă în interiorul ei de asemenea, pentru a realiza o mai bună fragmentare a responsabilităților</w:t>
+      </w:r>
+    </w:p>
+    <w:p>
+      <w:pPr>
+        <w:pStyle w:val="normal0"/>
+      </w:pPr>
+    </w:p>
+    <w:p>
+      <w:pPr>
+        <w:pStyle w:val="normal0"/>
+        <w:jc w:val="center"/>
+      </w:pPr>
+      <w:r>
+        <w:rPr>
+          <w:noProof/>
+        </w:rPr>
+        <w:drawing>
+          <wp:inline distT="0" distB="0" distL="0" distR="0">
+            <wp:extent cx="5943600" cy="2073275"/>
+            <wp:effectExtent l="19050" t="0" r="0" b="0"/>
+            <wp:docPr id="51" name="Picture 50" descr="mypresentationCard.PNG"/>
+            <wp:cNvGraphicFramePr>
+              <a:graphicFrameLocks xmlns:a="http://schemas.openxmlformats.org/drawingml/2006/main" noChangeAspect="1"/>
+            </wp:cNvGraphicFramePr>
+            <a:graphic xmlns:a="http://schemas.openxmlformats.org/drawingml/2006/main">
+              <a:graphicData uri="http://schemas.openxmlformats.org/drawingml/2006/picture">
+                <pic:pic xmlns:pic="http://schemas.openxmlformats.org/drawingml/2006/picture">
+                  <pic:nvPicPr>
+                    <pic:cNvPr id="0" name="mypresentationCard.PNG"/>
+                    <pic:cNvPicPr/>
+                  </pic:nvPicPr>
+                  <pic:blipFill>
+                    <a:blip r:embed="rId55"/>
+                    <a:stretch>
+                      <a:fillRect/>
+                    </a:stretch>
+                  </pic:blipFill>
+                  <pic:spPr>
+                    <a:xfrm>
+                      <a:off x="0" y="0"/>
+                      <a:ext cx="5943600" cy="2073275"/>
+                    </a:xfrm>
+                    <a:prstGeom prst="rect">
+                      <a:avLst/>
+                    </a:prstGeom>
+                  </pic:spPr>
+                </pic:pic>
+              </a:graphicData>
+            </a:graphic>
+          </wp:inline>
+        </w:drawing>
+      </w:r>
+    </w:p>
+    <w:p>
+      <w:r>
+        <w:br w:type="page"/>
+      </w:r>
+    </w:p>
+    <w:p>
+      <w:pPr>
+        <w:pStyle w:val="normal0"/>
+      </w:pPr>
+      <w:r>
+        <w:lastRenderedPageBreak/>
+        <w:tab/>
+      </w:r>
+    </w:p>
+    <w:p>
+      <w:pPr>
+        <w:pStyle w:val="normal0"/>
+      </w:pPr>
+    </w:p>
+    <w:p>
+      <w:pPr>
+        <w:pStyle w:val="normal0"/>
+      </w:pPr>
+      <w:r>
+        <w:tab/>
+        <w:t xml:space="preserve">Codul pentru client este localizat în directorul „Typescript” separat în mai multe fișiere .ts, iar compilatorul este setat să producă fișierele javascript în directorul „wwwroot/js” </w:t>
+      </w:r>
+    </w:p>
+    <w:p>
+      <w:pPr>
+        <w:pStyle w:val="normal0"/>
+      </w:pPr>
+    </w:p>
+    <w:p>
+      <w:pPr>
+        <w:pStyle w:val="normal0"/>
+        <w:jc w:val="center"/>
+      </w:pPr>
+      <w:r>
+        <w:rPr>
+          <w:noProof/>
+        </w:rPr>
+        <w:drawing>
+          <wp:inline distT="0" distB="0" distL="0" distR="0">
+            <wp:extent cx="2381583" cy="2086266"/>
+            <wp:effectExtent l="19050" t="0" r="0" b="0"/>
+            <wp:docPr id="52" name="Picture 51" descr="ts.PNG"/>
+            <wp:cNvGraphicFramePr>
+              <a:graphicFrameLocks xmlns:a="http://schemas.openxmlformats.org/drawingml/2006/main" noChangeAspect="1"/>
+            </wp:cNvGraphicFramePr>
+            <a:graphic xmlns:a="http://schemas.openxmlformats.org/drawingml/2006/main">
+              <a:graphicData uri="http://schemas.openxmlformats.org/drawingml/2006/picture">
+                <pic:pic xmlns:pic="http://schemas.openxmlformats.org/drawingml/2006/picture">
+                  <pic:nvPicPr>
+                    <pic:cNvPr id="0" name="ts.PNG"/>
+                    <pic:cNvPicPr/>
+                  </pic:nvPicPr>
+                  <pic:blipFill>
+                    <a:blip r:embed="rId56"/>
+                    <a:stretch>
+                      <a:fillRect/>
+                    </a:stretch>
+                  </pic:blipFill>
+                  <pic:spPr>
+                    <a:xfrm>
+                      <a:off x="0" y="0"/>
+                      <a:ext cx="2381583" cy="2086266"/>
+                    </a:xfrm>
+                    <a:prstGeom prst="rect">
+                      <a:avLst/>
+                    </a:prstGeom>
+                  </pic:spPr>
+                </pic:pic>
+              </a:graphicData>
+            </a:graphic>
+          </wp:inline>
+        </w:drawing>
+      </w:r>
+      <w:r>
+        <w:rPr>
+          <w:noProof/>
+        </w:rPr>
+        <w:drawing>
+          <wp:inline distT="0" distB="0" distL="0" distR="0">
+            <wp:extent cx="2429214" cy="1609950"/>
+            <wp:effectExtent l="19050" t="0" r="9186" b="0"/>
+            <wp:docPr id="53" name="Picture 52" descr="js.PNG"/>
+            <wp:cNvGraphicFramePr>
+              <a:graphicFrameLocks xmlns:a="http://schemas.openxmlformats.org/drawingml/2006/main" noChangeAspect="1"/>
+            </wp:cNvGraphicFramePr>
+            <a:graphic xmlns:a="http://schemas.openxmlformats.org/drawingml/2006/main">
+              <a:graphicData uri="http://schemas.openxmlformats.org/drawingml/2006/picture">
+                <pic:pic xmlns:pic="http://schemas.openxmlformats.org/drawingml/2006/picture">
+                  <pic:nvPicPr>
+                    <pic:cNvPr id="0" name="js.PNG"/>
+                    <pic:cNvPicPr/>
+                  </pic:nvPicPr>
+                  <pic:blipFill>
+                    <a:blip r:embed="rId57"/>
+                    <a:stretch>
+                      <a:fillRect/>
+                    </a:stretch>
+                  </pic:blipFill>
+                  <pic:spPr>
+                    <a:xfrm>
+                      <a:off x="0" y="0"/>
+                      <a:ext cx="2429214" cy="1609950"/>
+                    </a:xfrm>
+                    <a:prstGeom prst="rect">
+                      <a:avLst/>
+                    </a:prstGeom>
+                  </pic:spPr>
+                </pic:pic>
+              </a:graphicData>
+            </a:graphic>
+          </wp:inline>
+        </w:drawing>
+      </w:r>
+    </w:p>
+    <w:p>
+      <w:r>
+        <w:br w:type="page"/>
+      </w:r>
+    </w:p>
+    <w:p>
+      <w:pPr>
+        <w:pStyle w:val="Heading2"/>
+      </w:pPr>
+      <w:r>
+        <w:lastRenderedPageBreak/>
+        <w:t>Activarea și controlul unei prezentări</w:t>
+      </w:r>
+    </w:p>
+    <w:p>
+      <w:pPr>
+        <w:pStyle w:val="normal0"/>
+      </w:pPr>
+      <w:r>
+        <w:tab/>
+        <w:t xml:space="preserve">Pentru ca această activitate să fie posibilă, trebuie creat un canal de comunicație astfel încât dispozitivul care afișează prezentarea să primească în timp real comenzile utilizatorului, care folosește dispozitivul de control. </w:t>
+      </w:r>
+    </w:p>
+    <w:p>
+      <w:pPr>
+        <w:pStyle w:val="normal0"/>
+      </w:pPr>
+    </w:p>
+    <w:p>
+      <w:pPr>
+        <w:pStyle w:val="normal0"/>
+        <w:ind w:left="720"/>
+      </w:pPr>
+      <w:r>
+        <w:t xml:space="preserve">Există </w:t>
+      </w:r>
+      <w:r>
+        <w:t>mai multe</w:t>
+      </w:r>
+      <w:r>
+        <w:t xml:space="preserve"> variante de a realiza comunicare în timp real între client și server</w:t>
+      </w:r>
+      <w:r>
+        <w:t>, cum ar fi</w:t>
+      </w:r>
+      <w:r>
+        <w:t xml:space="preserve">: </w:t>
+      </w:r>
+    </w:p>
+    <w:p>
+      <w:pPr>
+        <w:pStyle w:val="normal0"/>
+        <w:numPr>
+          <w:ilvl w:val="0"/>
+          <w:numId w:val="44"/>
+        </w:numPr>
+        <w:rPr>
+          <w:lang w:val="ro-RO"/>
+        </w:rPr>
+      </w:pPr>
+      <w:r>
+        <w:t>Implementarea HTTP „fast-polling” pe partea de client</w:t>
+      </w:r>
+    </w:p>
+    <w:p>
+      <w:pPr>
+        <w:pStyle w:val="normal0"/>
+        <w:numPr>
+          <w:ilvl w:val="0"/>
+          <w:numId w:val="44"/>
+        </w:numPr>
+        <w:rPr>
+          <w:lang w:val="ro-RO"/>
+        </w:rPr>
+      </w:pPr>
+      <w:r>
+        <w:t>Utiliz</w:t>
+      </w:r>
+      <w:r>
+        <w:t>area</w:t>
+      </w:r>
+      <w:r>
+        <w:t xml:space="preserve"> API-ul pus la dispoziție pentru websockeți </w:t>
+      </w:r>
+    </w:p>
+    <w:p>
+      <w:pPr>
+        <w:pStyle w:val="normal0"/>
+        <w:rPr>
+          <w:lang w:val="ro-RO"/>
+        </w:rPr>
+      </w:pPr>
+    </w:p>
+    <w:p>
+      <w:pPr>
+        <w:pStyle w:val="normal0"/>
+        <w:rPr>
+          <w:lang w:val="ro-RO"/>
+        </w:rPr>
+      </w:pPr>
+      <w:r>
+        <w:rPr>
+          <w:lang w:val="ro-RO"/>
+        </w:rPr>
+        <w:tab/>
+      </w:r>
+    </w:p>
+    <w:p>
+      <w:pPr>
+        <w:pStyle w:val="normal0"/>
+      </w:pPr>
+      <w:r>
+        <w:tab/>
+      </w:r>
+      <w:r>
+        <w:t>A implementa „fast-polling” pe partea de client înseamnă a trimite cereri către server prin AJAX, la un interval de timp relativ scurt pentru a obține evenimentele cât mai repede. Aceasta are însă dezavantajul că se consumă resurse și bandă chiar și pentru cererile care nu întorc nimic</w:t>
+      </w:r>
+      <w:r>
+        <w:t xml:space="preserve"> și implică totdată programarea unui model complex pe server care să stocheze evenimentele pentru fiecare client. </w:t>
+      </w:r>
+      <w:r>
+        <w:t xml:space="preserve"> </w:t>
+      </w:r>
+    </w:p>
+    <w:p>
+      <w:pPr>
+        <w:pStyle w:val="normal0"/>
+      </w:pPr>
+    </w:p>
+    <w:p>
+      <w:pPr>
+        <w:pStyle w:val="normal0"/>
+      </w:pPr>
+      <w:r>
+        <w:tab/>
+        <w:t>Am ales să folosesc websockeți în implementarea canalului de comunicație deoarece aceștia oferă un model de programare mai simplu pe server dar și pe client totodată. De asemenea, mesajele transmise nu consumă  lățime de bandă în plus și sunt trimise/primite apr</w:t>
+      </w:r>
+      <w:r>
+        <w:t>oape instant, ceea ce îmbunătățește experiența utilizatorului.</w:t>
+      </w:r>
+    </w:p>
+    <w:p>
+      <w:pPr>
+        <w:pStyle w:val="normal0"/>
+      </w:pPr>
+      <w:r>
+        <w:tab/>
+      </w:r>
+    </w:p>
+    <w:p>
+      <w:r>
+        <w:br w:type="page"/>
+      </w:r>
+    </w:p>
+    <w:p>
+      <w:pPr>
+        <w:pStyle w:val="normal0"/>
+        <w:jc w:val="center"/>
+      </w:pPr>
     </w:p>
     <w:p>
       <w:pPr>
@@ -9198,15 +10738,13 @@
         </w:docPartObj>
       </w:sdtPr>
       <w:sdtContent>
-        <w:bookmarkStart w:id="19" w:name="_Toc472197327" w:displacedByCustomXml="prev"/>
         <w:p>
           <w:pPr>
             <w:pStyle w:val="Heading1"/>
           </w:pPr>
           <w:r>
-            <w:t>Bibliography</w:t>
+            <w:t>Bibliografie</w:t>
           </w:r>
-          <w:bookmarkEnd w:id="19"/>
         </w:p>
         <w:sdt>
           <w:sdtPr>
@@ -9472,7 +11010,7 @@
     </w:sdt>
     <w:p/>
     <w:sectPr>
-      <w:footerReference w:type="default" r:id="rId41"/>
+      <w:footerReference w:type="default" r:id="rId58"/>
       <w:pgSz w:w="12240" w:h="15840"/>
       <w:pgMar w:top="1440" w:right="1440" w:bottom="1440" w:left="1440" w:header="720" w:footer="720" w:gutter="0"/>
       <w:pgNumType w:start="1"/>
@@ -9528,7 +11066,7 @@
             <w:rPr>
               <w:noProof/>
             </w:rPr>
-            <w:t>36</w:t>
+            <w:t>43</w:t>
           </w:r>
         </w:fldSimple>
       </w:p>
@@ -9874,6 +11412,119 @@
     </w:lvl>
   </w:abstractNum>
   <w:abstractNum w:abstractNumId="4">
+    <w:nsid w:val="082C3643"/>
+    <w:multiLevelType w:val="hybridMultilevel"/>
+    <w:tmpl w:val="E8F0C916"/>
+    <w:lvl w:ilvl="0" w:tplc="04090001">
+      <w:start w:val="1"/>
+      <w:numFmt w:val="bullet"/>
+      <w:lvlText w:val=""/>
+      <w:lvlJc w:val="left"/>
+      <w:pPr>
+        <w:ind w:left="2160" w:hanging="360"/>
+      </w:pPr>
+      <w:rPr>
+        <w:rFonts w:ascii="Symbol" w:hAnsi="Symbol" w:hint="default"/>
+      </w:rPr>
+    </w:lvl>
+    <w:lvl w:ilvl="1" w:tplc="04090003" w:tentative="1">
+      <w:start w:val="1"/>
+      <w:numFmt w:val="bullet"/>
+      <w:lvlText w:val="o"/>
+      <w:lvlJc w:val="left"/>
+      <w:pPr>
+        <w:ind w:left="2880" w:hanging="360"/>
+      </w:pPr>
+      <w:rPr>
+        <w:rFonts w:ascii="Courier New" w:hAnsi="Courier New" w:cs="Courier New" w:hint="default"/>
+      </w:rPr>
+    </w:lvl>
+    <w:lvl w:ilvl="2" w:tplc="04090005" w:tentative="1">
+      <w:start w:val="1"/>
+      <w:numFmt w:val="bullet"/>
+      <w:lvlText w:val=""/>
+      <w:lvlJc w:val="left"/>
+      <w:pPr>
+        <w:ind w:left="3600" w:hanging="360"/>
+      </w:pPr>
+      <w:rPr>
+        <w:rFonts w:ascii="Wingdings" w:hAnsi="Wingdings" w:hint="default"/>
+      </w:rPr>
+    </w:lvl>
+    <w:lvl w:ilvl="3" w:tplc="04090001" w:tentative="1">
+      <w:start w:val="1"/>
+      <w:numFmt w:val="bullet"/>
+      <w:lvlText w:val=""/>
+      <w:lvlJc w:val="left"/>
+      <w:pPr>
+        <w:ind w:left="4320" w:hanging="360"/>
+      </w:pPr>
+      <w:rPr>
+        <w:rFonts w:ascii="Symbol" w:hAnsi="Symbol" w:hint="default"/>
+      </w:rPr>
+    </w:lvl>
+    <w:lvl w:ilvl="4" w:tplc="04090003" w:tentative="1">
+      <w:start w:val="1"/>
+      <w:numFmt w:val="bullet"/>
+      <w:lvlText w:val="o"/>
+      <w:lvlJc w:val="left"/>
+      <w:pPr>
+        <w:ind w:left="5040" w:hanging="360"/>
+      </w:pPr>
+      <w:rPr>
+        <w:rFonts w:ascii="Courier New" w:hAnsi="Courier New" w:cs="Courier New" w:hint="default"/>
+      </w:rPr>
+    </w:lvl>
+    <w:lvl w:ilvl="5" w:tplc="04090005" w:tentative="1">
+      <w:start w:val="1"/>
+      <w:numFmt w:val="bullet"/>
+      <w:lvlText w:val=""/>
+      <w:lvlJc w:val="left"/>
+      <w:pPr>
+        <w:ind w:left="5760" w:hanging="360"/>
+      </w:pPr>
+      <w:rPr>
+        <w:rFonts w:ascii="Wingdings" w:hAnsi="Wingdings" w:hint="default"/>
+      </w:rPr>
+    </w:lvl>
+    <w:lvl w:ilvl="6" w:tplc="04090001" w:tentative="1">
+      <w:start w:val="1"/>
+      <w:numFmt w:val="bullet"/>
+      <w:lvlText w:val=""/>
+      <w:lvlJc w:val="left"/>
+      <w:pPr>
+        <w:ind w:left="6480" w:hanging="360"/>
+      </w:pPr>
+      <w:rPr>
+        <w:rFonts w:ascii="Symbol" w:hAnsi="Symbol" w:hint="default"/>
+      </w:rPr>
+    </w:lvl>
+    <w:lvl w:ilvl="7" w:tplc="04090003" w:tentative="1">
+      <w:start w:val="1"/>
+      <w:numFmt w:val="bullet"/>
+      <w:lvlText w:val="o"/>
+      <w:lvlJc w:val="left"/>
+      <w:pPr>
+        <w:ind w:left="7200" w:hanging="360"/>
+      </w:pPr>
+      <w:rPr>
+        <w:rFonts w:ascii="Courier New" w:hAnsi="Courier New" w:cs="Courier New" w:hint="default"/>
+      </w:rPr>
+    </w:lvl>
+    <w:lvl w:ilvl="8" w:tplc="04090005" w:tentative="1">
+      <w:start w:val="1"/>
+      <w:numFmt w:val="bullet"/>
+      <w:lvlText w:val=""/>
+      <w:lvlJc w:val="left"/>
+      <w:pPr>
+        <w:ind w:left="7920" w:hanging="360"/>
+      </w:pPr>
+      <w:rPr>
+        <w:rFonts w:ascii="Wingdings" w:hAnsi="Wingdings" w:hint="default"/>
+      </w:rPr>
+    </w:lvl>
+  </w:abstractNum>
+  <w:abstractNum w:abstractNumId="5">
     <w:nsid w:val="089316A0"/>
     <w:multiLevelType w:val="hybridMultilevel"/>
     <w:tmpl w:val="5226E0FA"/>
@@ -9959,7 +11610,7 @@
       </w:pPr>
     </w:lvl>
   </w:abstractNum>
-  <w:abstractNum w:abstractNumId="5">
+  <w:abstractNum w:abstractNumId="6">
     <w:nsid w:val="0AE05288"/>
     <w:multiLevelType w:val="hybridMultilevel"/>
     <w:tmpl w:val="EF984326"/>
@@ -10045,13 +11696,13 @@
       </w:pPr>
     </w:lvl>
   </w:abstractNum>
-  <w:abstractNum w:abstractNumId="6">
+  <w:abstractNum w:abstractNumId="7">
     <w:nsid w:val="0ED118D4"/>
     <w:multiLevelType w:val="multilevel"/>
     <w:tmpl w:val="0409001D"/>
     <w:numStyleLink w:val="AirShowListStyle"/>
   </w:abstractNum>
-  <w:abstractNum w:abstractNumId="7">
+  <w:abstractNum w:abstractNumId="8">
     <w:nsid w:val="10B1163E"/>
     <w:multiLevelType w:val="hybridMultilevel"/>
     <w:tmpl w:val="E2325108"/>
@@ -10164,7 +11815,7 @@
       </w:rPr>
     </w:lvl>
   </w:abstractNum>
-  <w:abstractNum w:abstractNumId="8">
+  <w:abstractNum w:abstractNumId="9">
     <w:nsid w:val="14985295"/>
     <w:multiLevelType w:val="hybridMultilevel"/>
     <w:tmpl w:val="BF909B84"/>
@@ -10277,7 +11928,7 @@
       </w:rPr>
     </w:lvl>
   </w:abstractNum>
-  <w:abstractNum w:abstractNumId="9">
+  <w:abstractNum w:abstractNumId="10">
     <w:nsid w:val="166E37E0"/>
     <w:multiLevelType w:val="hybridMultilevel"/>
     <w:tmpl w:val="AF76F8F2"/>
@@ -10390,7 +12041,7 @@
       </w:rPr>
     </w:lvl>
   </w:abstractNum>
-  <w:abstractNum w:abstractNumId="10">
+  <w:abstractNum w:abstractNumId="11">
     <w:nsid w:val="17636721"/>
     <w:multiLevelType w:val="hybridMultilevel"/>
     <w:tmpl w:val="35705658"/>
@@ -10503,7 +12154,7 @@
       </w:rPr>
     </w:lvl>
   </w:abstractNum>
-  <w:abstractNum w:abstractNumId="11">
+  <w:abstractNum w:abstractNumId="12">
     <w:nsid w:val="1A030DCF"/>
     <w:multiLevelType w:val="multilevel"/>
     <w:tmpl w:val="0409001D"/>
@@ -10599,7 +12250,7 @@
       </w:pPr>
     </w:lvl>
   </w:abstractNum>
-  <w:abstractNum w:abstractNumId="12">
+  <w:abstractNum w:abstractNumId="13">
     <w:nsid w:val="1F6D45AF"/>
     <w:multiLevelType w:val="hybridMultilevel"/>
     <w:tmpl w:val="25B2A2FE"/>
@@ -10712,7 +12363,7 @@
       </w:rPr>
     </w:lvl>
   </w:abstractNum>
-  <w:abstractNum w:abstractNumId="13">
+  <w:abstractNum w:abstractNumId="14">
     <w:nsid w:val="1F890770"/>
     <w:multiLevelType w:val="hybridMultilevel"/>
     <w:tmpl w:val="1BD64A30"/>
@@ -10825,7 +12476,7 @@
       </w:rPr>
     </w:lvl>
   </w:abstractNum>
-  <w:abstractNum w:abstractNumId="14">
+  <w:abstractNum w:abstractNumId="15">
     <w:nsid w:val="249935D9"/>
     <w:multiLevelType w:val="hybridMultilevel"/>
     <w:tmpl w:val="0592FE36"/>
@@ -10938,7 +12589,7 @@
       </w:rPr>
     </w:lvl>
   </w:abstractNum>
-  <w:abstractNum w:abstractNumId="15">
+  <w:abstractNum w:abstractNumId="16">
     <w:nsid w:val="2AD0377A"/>
     <w:multiLevelType w:val="hybridMultilevel"/>
     <w:tmpl w:val="042204E4"/>
@@ -11051,7 +12702,7 @@
       </w:rPr>
     </w:lvl>
   </w:abstractNum>
-  <w:abstractNum w:abstractNumId="16">
+  <w:abstractNum w:abstractNumId="17">
     <w:nsid w:val="2B801809"/>
     <w:multiLevelType w:val="multilevel"/>
     <w:tmpl w:val="0409001D"/>
@@ -11137,7 +12788,7 @@
       </w:pPr>
     </w:lvl>
   </w:abstractNum>
-  <w:abstractNum w:abstractNumId="17">
+  <w:abstractNum w:abstractNumId="18">
     <w:nsid w:val="2D1F3968"/>
     <w:multiLevelType w:val="multilevel"/>
     <w:tmpl w:val="9962CAC0"/>
@@ -11232,7 +12883,7 @@
       </w:pPr>
     </w:lvl>
   </w:abstractNum>
-  <w:abstractNum w:abstractNumId="18">
+  <w:abstractNum w:abstractNumId="19">
     <w:nsid w:val="2EC578A9"/>
     <w:multiLevelType w:val="hybridMultilevel"/>
     <w:tmpl w:val="601A3A34"/>
@@ -11345,7 +12996,7 @@
       </w:rPr>
     </w:lvl>
   </w:abstractNum>
-  <w:abstractNum w:abstractNumId="19">
+  <w:abstractNum w:abstractNumId="20">
     <w:nsid w:val="2FD37530"/>
     <w:multiLevelType w:val="hybridMultilevel"/>
     <w:tmpl w:val="EAB4995A"/>
@@ -11458,7 +13109,7 @@
       </w:rPr>
     </w:lvl>
   </w:abstractNum>
-  <w:abstractNum w:abstractNumId="20">
+  <w:abstractNum w:abstractNumId="21">
     <w:nsid w:val="31A262BA"/>
     <w:multiLevelType w:val="multilevel"/>
     <w:tmpl w:val="A8B82496"/>
@@ -11571,7 +13222,7 @@
       </w:rPr>
     </w:lvl>
   </w:abstractNum>
-  <w:abstractNum w:abstractNumId="21">
+  <w:abstractNum w:abstractNumId="22">
     <w:nsid w:val="3BDA5C0F"/>
     <w:multiLevelType w:val="hybridMultilevel"/>
     <w:tmpl w:val="10B8CB98"/>
@@ -11657,7 +13308,7 @@
       </w:pPr>
     </w:lvl>
   </w:abstractNum>
-  <w:abstractNum w:abstractNumId="22">
+  <w:abstractNum w:abstractNumId="23">
     <w:nsid w:val="3D2B69F3"/>
     <w:multiLevelType w:val="hybridMultilevel"/>
     <w:tmpl w:val="99643662"/>
@@ -11770,7 +13421,7 @@
       </w:rPr>
     </w:lvl>
   </w:abstractNum>
-  <w:abstractNum w:abstractNumId="23">
+  <w:abstractNum w:abstractNumId="24">
     <w:nsid w:val="46A01BFC"/>
     <w:multiLevelType w:val="hybridMultilevel"/>
     <w:tmpl w:val="A3D0CD0E"/>
@@ -11883,7 +13534,7 @@
       </w:rPr>
     </w:lvl>
   </w:abstractNum>
-  <w:abstractNum w:abstractNumId="24">
+  <w:abstractNum w:abstractNumId="25">
     <w:nsid w:val="46C23775"/>
     <w:multiLevelType w:val="hybridMultilevel"/>
     <w:tmpl w:val="8CDAFCC4"/>
@@ -11996,7 +13647,7 @@
       </w:rPr>
     </w:lvl>
   </w:abstractNum>
-  <w:abstractNum w:abstractNumId="25">
+  <w:abstractNum w:abstractNumId="26">
     <w:nsid w:val="47055E50"/>
     <w:multiLevelType w:val="multilevel"/>
     <w:tmpl w:val="DC7622B8"/>
@@ -12109,13 +13760,13 @@
       </w:rPr>
     </w:lvl>
   </w:abstractNum>
-  <w:abstractNum w:abstractNumId="26">
+  <w:abstractNum w:abstractNumId="27">
     <w:nsid w:val="48A77B5C"/>
     <w:multiLevelType w:val="multilevel"/>
     <w:tmpl w:val="0409001D"/>
     <w:numStyleLink w:val="AirShowListStyle"/>
   </w:abstractNum>
-  <w:abstractNum w:abstractNumId="27">
+  <w:abstractNum w:abstractNumId="28">
     <w:nsid w:val="498F3AC8"/>
     <w:multiLevelType w:val="hybridMultilevel"/>
     <w:tmpl w:val="B9404BBE"/>
@@ -12228,7 +13879,7 @@
       </w:rPr>
     </w:lvl>
   </w:abstractNum>
-  <w:abstractNum w:abstractNumId="28">
+  <w:abstractNum w:abstractNumId="29">
     <w:nsid w:val="4D8D4EA8"/>
     <w:multiLevelType w:val="hybridMultilevel"/>
     <w:tmpl w:val="A22CDBE8"/>
@@ -12341,7 +13992,7 @@
       </w:rPr>
     </w:lvl>
   </w:abstractNum>
-  <w:abstractNum w:abstractNumId="29">
+  <w:abstractNum w:abstractNumId="30">
     <w:nsid w:val="570809ED"/>
     <w:multiLevelType w:val="hybridMultilevel"/>
     <w:tmpl w:val="19CE5A2C"/>
@@ -12454,7 +14105,7 @@
       </w:rPr>
     </w:lvl>
   </w:abstractNum>
-  <w:abstractNum w:abstractNumId="30">
+  <w:abstractNum w:abstractNumId="31">
     <w:nsid w:val="583401FD"/>
     <w:multiLevelType w:val="multilevel"/>
     <w:tmpl w:val="CDBAFDC8"/>
@@ -12567,13 +14218,13 @@
       </w:rPr>
     </w:lvl>
   </w:abstractNum>
-  <w:abstractNum w:abstractNumId="31">
+  <w:abstractNum w:abstractNumId="32">
     <w:nsid w:val="5EC20C63"/>
     <w:multiLevelType w:val="multilevel"/>
     <w:tmpl w:val="0409001D"/>
     <w:numStyleLink w:val="AirShowListStyle"/>
   </w:abstractNum>
-  <w:abstractNum w:abstractNumId="32">
+  <w:abstractNum w:abstractNumId="33">
     <w:nsid w:val="607A65BD"/>
     <w:multiLevelType w:val="multilevel"/>
     <w:tmpl w:val="A2C27152"/>
@@ -12686,7 +14337,7 @@
       </w:rPr>
     </w:lvl>
   </w:abstractNum>
-  <w:abstractNum w:abstractNumId="33">
+  <w:abstractNum w:abstractNumId="34">
     <w:nsid w:val="62BA50A4"/>
     <w:multiLevelType w:val="multilevel"/>
     <w:tmpl w:val="0409001F"/>
@@ -12772,7 +14423,7 @@
       </w:pPr>
     </w:lvl>
   </w:abstractNum>
-  <w:abstractNum w:abstractNumId="34">
+  <w:abstractNum w:abstractNumId="35">
     <w:nsid w:val="63394773"/>
     <w:multiLevelType w:val="multilevel"/>
     <w:tmpl w:val="0409001D"/>
@@ -12858,7 +14509,7 @@
       </w:pPr>
     </w:lvl>
   </w:abstractNum>
-  <w:abstractNum w:abstractNumId="35">
+  <w:abstractNum w:abstractNumId="36">
     <w:nsid w:val="6DF823E0"/>
     <w:multiLevelType w:val="multilevel"/>
     <w:tmpl w:val="04090021"/>
@@ -12971,7 +14622,7 @@
       </w:rPr>
     </w:lvl>
   </w:abstractNum>
-  <w:abstractNum w:abstractNumId="36">
+  <w:abstractNum w:abstractNumId="37">
     <w:nsid w:val="6FE3364F"/>
     <w:multiLevelType w:val="hybridMultilevel"/>
     <w:tmpl w:val="7FEABA50"/>
@@ -13084,7 +14735,7 @@
       </w:rPr>
     </w:lvl>
   </w:abstractNum>
-  <w:abstractNum w:abstractNumId="37">
+  <w:abstractNum w:abstractNumId="38">
     <w:nsid w:val="70F07184"/>
     <w:multiLevelType w:val="hybridMultilevel"/>
     <w:tmpl w:val="3C12D6DC"/>
@@ -13197,7 +14848,7 @@
       </w:rPr>
     </w:lvl>
   </w:abstractNum>
-  <w:abstractNum w:abstractNumId="38">
+  <w:abstractNum w:abstractNumId="39">
     <w:nsid w:val="750F07B1"/>
     <w:multiLevelType w:val="hybridMultilevel"/>
     <w:tmpl w:val="C3CAD42C"/>
@@ -13309,7 +14960,7 @@
       </w:rPr>
     </w:lvl>
   </w:abstractNum>
-  <w:abstractNum w:abstractNumId="39">
+  <w:abstractNum w:abstractNumId="40">
     <w:nsid w:val="7A335683"/>
     <w:multiLevelType w:val="hybridMultilevel"/>
     <w:tmpl w:val="2F7E5DD6"/>
@@ -13422,7 +15073,7 @@
       </w:rPr>
     </w:lvl>
   </w:abstractNum>
-  <w:abstractNum w:abstractNumId="40">
+  <w:abstractNum w:abstractNumId="41">
     <w:nsid w:val="7BBC1EA4"/>
     <w:multiLevelType w:val="hybridMultilevel"/>
     <w:tmpl w:val="87DCA9AE"/>
@@ -13535,7 +15186,7 @@
       </w:rPr>
     </w:lvl>
   </w:abstractNum>
-  <w:abstractNum w:abstractNumId="41">
+  <w:abstractNum w:abstractNumId="42">
     <w:nsid w:val="7D2B1CB8"/>
     <w:multiLevelType w:val="hybridMultilevel"/>
     <w:tmpl w:val="EB940A8A"/>
@@ -13648,131 +15299,250 @@
       </w:rPr>
     </w:lvl>
   </w:abstractNum>
+  <w:abstractNum w:abstractNumId="43">
+    <w:nsid w:val="7E9F75BF"/>
+    <w:multiLevelType w:val="hybridMultilevel"/>
+    <w:tmpl w:val="04A0AA48"/>
+    <w:lvl w:ilvl="0" w:tplc="04090001">
+      <w:start w:val="1"/>
+      <w:numFmt w:val="bullet"/>
+      <w:lvlText w:val=""/>
+      <w:lvlJc w:val="left"/>
+      <w:pPr>
+        <w:ind w:left="1440" w:hanging="360"/>
+      </w:pPr>
+      <w:rPr>
+        <w:rFonts w:ascii="Symbol" w:hAnsi="Symbol" w:hint="default"/>
+      </w:rPr>
+    </w:lvl>
+    <w:lvl w:ilvl="1" w:tplc="04090003" w:tentative="1">
+      <w:start w:val="1"/>
+      <w:numFmt w:val="bullet"/>
+      <w:lvlText w:val="o"/>
+      <w:lvlJc w:val="left"/>
+      <w:pPr>
+        <w:ind w:left="2160" w:hanging="360"/>
+      </w:pPr>
+      <w:rPr>
+        <w:rFonts w:ascii="Courier New" w:hAnsi="Courier New" w:cs="Courier New" w:hint="default"/>
+      </w:rPr>
+    </w:lvl>
+    <w:lvl w:ilvl="2" w:tplc="04090005" w:tentative="1">
+      <w:start w:val="1"/>
+      <w:numFmt w:val="bullet"/>
+      <w:lvlText w:val=""/>
+      <w:lvlJc w:val="left"/>
+      <w:pPr>
+        <w:ind w:left="2880" w:hanging="360"/>
+      </w:pPr>
+      <w:rPr>
+        <w:rFonts w:ascii="Wingdings" w:hAnsi="Wingdings" w:hint="default"/>
+      </w:rPr>
+    </w:lvl>
+    <w:lvl w:ilvl="3" w:tplc="04090001" w:tentative="1">
+      <w:start w:val="1"/>
+      <w:numFmt w:val="bullet"/>
+      <w:lvlText w:val=""/>
+      <w:lvlJc w:val="left"/>
+      <w:pPr>
+        <w:ind w:left="3600" w:hanging="360"/>
+      </w:pPr>
+      <w:rPr>
+        <w:rFonts w:ascii="Symbol" w:hAnsi="Symbol" w:hint="default"/>
+      </w:rPr>
+    </w:lvl>
+    <w:lvl w:ilvl="4" w:tplc="04090003" w:tentative="1">
+      <w:start w:val="1"/>
+      <w:numFmt w:val="bullet"/>
+      <w:lvlText w:val="o"/>
+      <w:lvlJc w:val="left"/>
+      <w:pPr>
+        <w:ind w:left="4320" w:hanging="360"/>
+      </w:pPr>
+      <w:rPr>
+        <w:rFonts w:ascii="Courier New" w:hAnsi="Courier New" w:cs="Courier New" w:hint="default"/>
+      </w:rPr>
+    </w:lvl>
+    <w:lvl w:ilvl="5" w:tplc="04090005" w:tentative="1">
+      <w:start w:val="1"/>
+      <w:numFmt w:val="bullet"/>
+      <w:lvlText w:val=""/>
+      <w:lvlJc w:val="left"/>
+      <w:pPr>
+        <w:ind w:left="5040" w:hanging="360"/>
+      </w:pPr>
+      <w:rPr>
+        <w:rFonts w:ascii="Wingdings" w:hAnsi="Wingdings" w:hint="default"/>
+      </w:rPr>
+    </w:lvl>
+    <w:lvl w:ilvl="6" w:tplc="04090001" w:tentative="1">
+      <w:start w:val="1"/>
+      <w:numFmt w:val="bullet"/>
+      <w:lvlText w:val=""/>
+      <w:lvlJc w:val="left"/>
+      <w:pPr>
+        <w:ind w:left="5760" w:hanging="360"/>
+      </w:pPr>
+      <w:rPr>
+        <w:rFonts w:ascii="Symbol" w:hAnsi="Symbol" w:hint="default"/>
+      </w:rPr>
+    </w:lvl>
+    <w:lvl w:ilvl="7" w:tplc="04090003" w:tentative="1">
+      <w:start w:val="1"/>
+      <w:numFmt w:val="bullet"/>
+      <w:lvlText w:val="o"/>
+      <w:lvlJc w:val="left"/>
+      <w:pPr>
+        <w:ind w:left="6480" w:hanging="360"/>
+      </w:pPr>
+      <w:rPr>
+        <w:rFonts w:ascii="Courier New" w:hAnsi="Courier New" w:cs="Courier New" w:hint="default"/>
+      </w:rPr>
+    </w:lvl>
+    <w:lvl w:ilvl="8" w:tplc="04090005" w:tentative="1">
+      <w:start w:val="1"/>
+      <w:numFmt w:val="bullet"/>
+      <w:lvlText w:val=""/>
+      <w:lvlJc w:val="left"/>
+      <w:pPr>
+        <w:ind w:left="7200" w:hanging="360"/>
+      </w:pPr>
+      <w:rPr>
+        <w:rFonts w:ascii="Wingdings" w:hAnsi="Wingdings" w:hint="default"/>
+      </w:rPr>
+    </w:lvl>
+  </w:abstractNum>
   <w:num w:numId="1">
-    <w:abstractNumId w:val="30"/>
+    <w:abstractNumId w:val="31"/>
   </w:num>
   <w:num w:numId="2">
-    <w:abstractNumId w:val="25"/>
+    <w:abstractNumId w:val="26"/>
   </w:num>
   <w:num w:numId="3">
-    <w:abstractNumId w:val="20"/>
+    <w:abstractNumId w:val="21"/>
   </w:num>
   <w:num w:numId="4">
     <w:abstractNumId w:val="3"/>
   </w:num>
   <w:num w:numId="5">
+    <w:abstractNumId w:val="33"/>
+  </w:num>
+  <w:num w:numId="6">
+    <w:abstractNumId w:val="18"/>
+  </w:num>
+  <w:num w:numId="7">
+    <w:abstractNumId w:val="34"/>
+  </w:num>
+  <w:num w:numId="8">
+    <w:abstractNumId w:val="36"/>
+  </w:num>
+  <w:num w:numId="9">
+    <w:abstractNumId w:val="17"/>
+  </w:num>
+  <w:num w:numId="10">
+    <w:abstractNumId w:val="7"/>
+  </w:num>
+  <w:num w:numId="11">
+    <w:abstractNumId w:val="39"/>
+  </w:num>
+  <w:num w:numId="12">
+    <w:abstractNumId w:val="12"/>
+  </w:num>
+  <w:num w:numId="13">
     <w:abstractNumId w:val="32"/>
   </w:num>
-  <w:num w:numId="6">
-    <w:abstractNumId w:val="17"/>
-  </w:num>
-  <w:num w:numId="7">
-    <w:abstractNumId w:val="33"/>
-  </w:num>
-  <w:num w:numId="8">
+  <w:num w:numId="14">
     <w:abstractNumId w:val="35"/>
   </w:num>
-  <w:num w:numId="9">
-    <w:abstractNumId w:val="16"/>
-  </w:num>
-  <w:num w:numId="10">
-    <w:abstractNumId w:val="6"/>
-  </w:num>
-  <w:num w:numId="11">
-    <w:abstractNumId w:val="38"/>
-  </w:num>
-  <w:num w:numId="12">
-    <w:abstractNumId w:val="11"/>
-  </w:num>
-  <w:num w:numId="13">
-    <w:abstractNumId w:val="31"/>
-  </w:num>
-  <w:num w:numId="14">
-    <w:abstractNumId w:val="34"/>
-  </w:num>
   <w:num w:numId="15">
-    <w:abstractNumId w:val="26"/>
+    <w:abstractNumId w:val="27"/>
   </w:num>
   <w:num w:numId="16">
     <w:abstractNumId w:val="0"/>
   </w:num>
   <w:num w:numId="17">
-    <w:abstractNumId w:val="8"/>
+    <w:abstractNumId w:val="9"/>
   </w:num>
   <w:num w:numId="18">
-    <w:abstractNumId w:val="40"/>
+    <w:abstractNumId w:val="41"/>
   </w:num>
   <w:num w:numId="19">
-    <w:abstractNumId w:val="23"/>
+    <w:abstractNumId w:val="24"/>
   </w:num>
   <w:num w:numId="20">
     <w:abstractNumId w:val="2"/>
   </w:num>
   <w:num w:numId="21">
-    <w:abstractNumId w:val="24"/>
+    <w:abstractNumId w:val="25"/>
   </w:num>
   <w:num w:numId="22">
-    <w:abstractNumId w:val="9"/>
+    <w:abstractNumId w:val="10"/>
   </w:num>
   <w:num w:numId="23">
-    <w:abstractNumId w:val="18"/>
+    <w:abstractNumId w:val="19"/>
   </w:num>
   <w:num w:numId="24">
-    <w:abstractNumId w:val="10"/>
+    <w:abstractNumId w:val="11"/>
   </w:num>
   <w:num w:numId="25">
+    <w:abstractNumId w:val="16"/>
+  </w:num>
+  <w:num w:numId="26">
+    <w:abstractNumId w:val="30"/>
+  </w:num>
+  <w:num w:numId="27">
+    <w:abstractNumId w:val="5"/>
+  </w:num>
+  <w:num w:numId="28">
+    <w:abstractNumId w:val="23"/>
+  </w:num>
+  <w:num w:numId="29">
+    <w:abstractNumId w:val="13"/>
+  </w:num>
+  <w:num w:numId="30">
+    <w:abstractNumId w:val="20"/>
+  </w:num>
+  <w:num w:numId="31">
+    <w:abstractNumId w:val="40"/>
+  </w:num>
+  <w:num w:numId="32">
+    <w:abstractNumId w:val="14"/>
+  </w:num>
+  <w:num w:numId="33">
+    <w:abstractNumId w:val="29"/>
+  </w:num>
+  <w:num w:numId="34">
+    <w:abstractNumId w:val="37"/>
+  </w:num>
+  <w:num w:numId="35">
+    <w:abstractNumId w:val="6"/>
+  </w:num>
+  <w:num w:numId="36">
+    <w:abstractNumId w:val="38"/>
+  </w:num>
+  <w:num w:numId="37">
     <w:abstractNumId w:val="15"/>
   </w:num>
-  <w:num w:numId="26">
-    <w:abstractNumId w:val="29"/>
+  <w:num w:numId="38">
+    <w:abstractNumId w:val="42"/>
   </w:num>
-  <w:num w:numId="27">
-    <w:abstractNumId w:val="4"/>
+  <w:num w:numId="39">
+    <w:abstractNumId w:val="28"/>
   </w:num>
-  <w:num w:numId="28">
+  <w:num w:numId="40">
     <w:abstractNumId w:val="22"/>
   </w:num>
-  <w:num w:numId="29">
-    <w:abstractNumId w:val="12"/>
-  </w:num>
-  <w:num w:numId="30">
-    <w:abstractNumId w:val="19"/>
-  </w:num>
-  <w:num w:numId="31">
-    <w:abstractNumId w:val="39"/>
-  </w:num>
-  <w:num w:numId="32">
-    <w:abstractNumId w:val="13"/>
-  </w:num>
-  <w:num w:numId="33">
-    <w:abstractNumId w:val="28"/>
-  </w:num>
-  <w:num w:numId="34">
-    <w:abstractNumId w:val="36"/>
-  </w:num>
-  <w:num w:numId="35">
-    <w:abstractNumId w:val="5"/>
-  </w:num>
-  <w:num w:numId="36">
-    <w:abstractNumId w:val="37"/>
-  </w:num>
-  <w:num w:numId="37">
-    <w:abstractNumId w:val="14"/>
-  </w:num>
-  <w:num w:numId="38">
-    <w:abstractNumId w:val="41"/>
-  </w:num>
-  <w:num w:numId="39">
-    <w:abstractNumId w:val="27"/>
-  </w:num>
-  <w:num w:numId="40">
-    <w:abstractNumId w:val="21"/>
-  </w:num>
   <w:num w:numId="41">
-    <w:abstractNumId w:val="7"/>
+    <w:abstractNumId w:val="8"/>
   </w:num>
   <w:num w:numId="42">
     <w:abstractNumId w:val="1"/>
+  </w:num>
+  <w:num w:numId="43">
+    <w:abstractNumId w:val="43"/>
+  </w:num>
+  <w:num w:numId="44">
+    <w:abstractNumId w:val="4"/>
   </w:num>
 </w:numbering>
 </file>
@@ -15021,7 +16791,7 @@
 </file>
 
 <file path=customXml/itemProps1.xml><?xml version="1.0" encoding="utf-8"?>
-<ds:datastoreItem xmlns:ds="http://schemas.openxmlformats.org/officeDocument/2006/customXml" ds:itemID="{B633A33F-DB94-4EEE-AEA2-6E31A6131CD4}">
+<ds:datastoreItem xmlns:ds="http://schemas.openxmlformats.org/officeDocument/2006/customXml" ds:itemID="{F0EFFCF4-1F4B-427B-BCE8-D91713D91847}">
   <ds:schemaRefs>
     <ds:schemaRef ds:uri="http://schemas.openxmlformats.org/officeDocument/2006/bibliography"/>
   </ds:schemaRefs>

</xml_diff>

<commit_message>
Added a timer to clean up if no websocket connection is made after reserving the token
</commit_message>
<xml_diff>
--- a/AirShow/AirShow.docx
+++ b/AirShow/AirShow.docx
@@ -10687,7 +10687,13 @@
       </w:pPr>
       <w:r>
         <w:tab/>
-        <w:t>Am ales să folosesc websockeți în implementarea canalului de comunicație deoarece aceștia oferă un model de programare mai simplu pe server dar și pe client totodată. De asemenea, mesajele transmise nu consumă  lățime de bandă în plus și sunt trimise/primite apr</w:t>
+        <w:t>Am ales să folosesc websockeți</w:t>
+      </w:r>
+      <w:r>
+        <w:t>i</w:t>
+      </w:r>
+      <w:r>
+        <w:t xml:space="preserve"> în implementarea canalului de comunicație deoarece aceștia oferă un model de programare mai simplu pe server dar și pe client totodată. De asemenea, mesajele transmise nu consumă  lățime de bandă în plus și sunt trimise/primite apr</w:t>
       </w:r>
       <w:r>
         <w:t>oape instant, ceea ce îmbunătățește experiența utilizatorului.</w:t>
@@ -10697,8 +10703,158 @@
       <w:pPr>
         <w:pStyle w:val="normal0"/>
       </w:pPr>
+    </w:p>
+    <w:p>
+      <w:pPr>
+        <w:pStyle w:val="normal0"/>
+      </w:pPr>
       <w:r>
         <w:tab/>
+        <w:t>Canalul se construie</w:t>
+      </w:r>
+      <w:r>
+        <w:rPr>
+          <w:lang w:val="ro-RO"/>
+        </w:rPr>
+        <w:t>ște în mai mulți pași, astfel</w:t>
+      </w:r>
+      <w:r>
+        <w:t>:</w:t>
+      </w:r>
+    </w:p>
+    <w:p>
+      <w:pPr>
+        <w:pStyle w:val="normal0"/>
+        <w:numPr>
+          <w:ilvl w:val="0"/>
+          <w:numId w:val="45"/>
+        </w:numPr>
+      </w:pPr>
+      <w:r>
+        <w:t>Utilizatorul apas</w:t>
+      </w:r>
+      <w:r>
+        <w:rPr>
+          <w:lang w:val="ro-RO"/>
+        </w:rPr>
+        <w:t>ă butonul „View” în pagina de afișare a unei prezentări</w:t>
+      </w:r>
+    </w:p>
+    <w:p>
+      <w:pPr>
+        <w:pStyle w:val="normal0"/>
+        <w:numPr>
+          <w:ilvl w:val="0"/>
+          <w:numId w:val="45"/>
+        </w:numPr>
+      </w:pPr>
+      <w:r>
+        <w:rPr>
+          <w:lang w:val="ro-RO"/>
+        </w:rPr>
+        <w:t>Browserul deschide o cerere AJAX POST la adresa „</w:t>
+      </w:r>
+      <w:r>
+        <w:rPr>
+          <w:lang w:val="ro-RO"/>
+        </w:rPr>
+        <w:t>/Control/ConnectViewForPresentation?presentationId=</w:t>
+      </w:r>
+      <w:r>
+        <w:t>{idPrezentare}”</w:t>
+      </w:r>
+    </w:p>
+    <w:p>
+      <w:pPr>
+        <w:pStyle w:val="normal0"/>
+        <w:numPr>
+          <w:ilvl w:val="0"/>
+          <w:numId w:val="45"/>
+        </w:numPr>
+      </w:pPr>
+      <w:r>
+        <w:t xml:space="preserve">Serverul răspunde cu un jeton </w:t>
+      </w:r>
+    </w:p>
+    <w:p>
+      <w:pPr>
+        <w:pStyle w:val="normal0"/>
+        <w:numPr>
+          <w:ilvl w:val="0"/>
+          <w:numId w:val="45"/>
+        </w:numPr>
+      </w:pPr>
+      <w:r>
+        <w:t xml:space="preserve">Browserul deschide un websocket și trimite un mesaj care conține jetonul la cheia „kRoomKey” și tipul clientului ca fiind „view” la cheia „sideKey”, într-un </w:t>
+      </w:r>
+      <w:r>
+        <w:t>text JSON</w:t>
+      </w:r>
+    </w:p>
+    <w:p>
+      <w:pPr>
+        <w:pStyle w:val="normal0"/>
+        <w:numPr>
+          <w:ilvl w:val="0"/>
+          <w:numId w:val="45"/>
+        </w:numPr>
+      </w:pPr>
+      <w:r>
+        <w:t xml:space="preserve"> </w:t>
+      </w:r>
+      <w:r>
+        <w:t>Serverul extrage jetonul din mesaj, apoi creează un obiect de tip „PresentationSession” care va gestiona socketul nou sosit</w:t>
+      </w:r>
+    </w:p>
+    <w:p>
+      <w:pPr>
+        <w:pStyle w:val="normal0"/>
+        <w:numPr>
+          <w:ilvl w:val="0"/>
+          <w:numId w:val="45"/>
+        </w:numPr>
+      </w:pPr>
+      <w:r>
+        <w:t>Utilizatorul accesează pagina „My Active Presentations”</w:t>
+      </w:r>
+      <w:r>
+        <w:t xml:space="preserve"> de pe alt dispozitiv,</w:t>
+      </w:r>
+      <w:r>
+        <w:t xml:space="preserve"> unde va vedea lista prezentărilor active reprezentate prin miniatură și două butoane „Control”, „Stop”</w:t>
+      </w:r>
+    </w:p>
+    <w:p>
+      <w:pPr>
+        <w:pStyle w:val="normal0"/>
+        <w:numPr>
+          <w:ilvl w:val="0"/>
+          <w:numId w:val="45"/>
+        </w:numPr>
+      </w:pPr>
+      <w:r>
+        <w:t>La apăsarea butonului „Control” va fi redirecționat spre o pagină ce conține interfața de control.</w:t>
+      </w:r>
+      <w:r>
+        <w:t xml:space="preserve"> Într-o secțiune script din pagina html ce urmează a fi returnată se încorporează jetonul asociat sesiunii în obiectul „window”. </w:t>
+      </w:r>
+      <w:r>
+        <w:t xml:space="preserve"> </w:t>
+      </w:r>
+      <w:r>
+        <w:t xml:space="preserve">După ce se încarcă pagina, se va deschide un websocket iar apoi se va trimite un mesaj conținând jetonul extras din „window” și valoarea „control” la cheia „sideKey”. </w:t>
+      </w:r>
+    </w:p>
+    <w:p>
+      <w:pPr>
+        <w:pStyle w:val="normal0"/>
+        <w:numPr>
+          <w:ilvl w:val="0"/>
+          <w:numId w:val="45"/>
+        </w:numPr>
+      </w:pPr>
+      <w:r>
+        <w:t>Serverul trimite noul socket către sesiunea anterior creată, iar aceasta va acționa ca intermediar, transmițând mesajele de control către socket-ul de prezentare.</w:t>
       </w:r>
     </w:p>
     <w:p>
@@ -10708,8 +10864,89 @@
     </w:p>
     <w:p>
       <w:pPr>
-        <w:pStyle w:val="normal0"/>
-        <w:jc w:val="center"/>
+        <w:rPr>
+          <w:lang w:val="ro-RO"/>
+        </w:rPr>
+      </w:pPr>
+      <w:r>
+        <w:lastRenderedPageBreak/>
+        <w:tab/>
+      </w:r>
+      <w:r>
+        <w:t>Diagrama urm</w:t>
+      </w:r>
+      <w:r>
+        <w:rPr>
+          <w:lang w:val="ro-RO"/>
+        </w:rPr>
+        <w:t>ătoare prezintă o versiune simplificată a acestui proces</w:t>
+      </w:r>
+    </w:p>
+    <w:p>
+      <w:pPr>
+        <w:rPr>
+          <w:lang w:val="ro-RO"/>
+        </w:rPr>
+      </w:pPr>
+      <w:r>
+        <w:rPr>
+          <w:noProof/>
+        </w:rPr>
+        <w:drawing>
+          <wp:inline distT="0" distB="0" distL="0" distR="0">
+            <wp:extent cx="5753100" cy="5057775"/>
+            <wp:effectExtent l="19050" t="0" r="0" b="0"/>
+            <wp:docPr id="54" name="Picture 53" descr="Comm2.png"/>
+            <wp:cNvGraphicFramePr>
+              <a:graphicFrameLocks xmlns:a="http://schemas.openxmlformats.org/drawingml/2006/main" noChangeAspect="1"/>
+            </wp:cNvGraphicFramePr>
+            <a:graphic xmlns:a="http://schemas.openxmlformats.org/drawingml/2006/main">
+              <a:graphicData uri="http://schemas.openxmlformats.org/drawingml/2006/picture">
+                <pic:pic xmlns:pic="http://schemas.openxmlformats.org/drawingml/2006/picture">
+                  <pic:nvPicPr>
+                    <pic:cNvPr id="0" name="Comm2.png"/>
+                    <pic:cNvPicPr/>
+                  </pic:nvPicPr>
+                  <pic:blipFill>
+                    <a:blip r:embed="rId58"/>
+                    <a:stretch>
+                      <a:fillRect/>
+                    </a:stretch>
+                  </pic:blipFill>
+                  <pic:spPr>
+                    <a:xfrm>
+                      <a:off x="0" y="0"/>
+                      <a:ext cx="5753100" cy="5057775"/>
+                    </a:xfrm>
+                    <a:prstGeom prst="rect">
+                      <a:avLst/>
+                    </a:prstGeom>
+                  </pic:spPr>
+                </pic:pic>
+              </a:graphicData>
+            </a:graphic>
+          </wp:inline>
+        </w:drawing>
+      </w:r>
+    </w:p>
+    <w:p>
+      <w:pPr>
+        <w:rPr>
+          <w:lang w:val="ro-RO"/>
+        </w:rPr>
+      </w:pPr>
+      <w:r>
+        <w:rPr>
+          <w:lang w:val="ro-RO"/>
+        </w:rPr>
+        <w:br w:type="page"/>
+      </w:r>
+    </w:p>
+    <w:p>
+      <w:pPr>
+        <w:rPr>
+          <w:lang w:val="ro-RO"/>
+        </w:rPr>
       </w:pPr>
     </w:p>
     <w:p>
@@ -11010,7 +11247,7 @@
     </w:sdt>
     <w:p/>
     <w:sectPr>
-      <w:footerReference w:type="default" r:id="rId58"/>
+      <w:footerReference w:type="default" r:id="rId59"/>
       <w:pgSz w:w="12240" w:h="15840"/>
       <w:pgMar w:top="1440" w:right="1440" w:bottom="1440" w:left="1440" w:header="720" w:footer="720" w:gutter="0"/>
       <w:pgNumType w:start="1"/>
@@ -11066,7 +11303,7 @@
             <w:rPr>
               <w:noProof/>
             </w:rPr>
-            <w:t>43</w:t>
+            <w:t>42</w:t>
           </w:r>
         </w:fldSimple>
       </w:p>
@@ -13422,6 +13659,92 @@
     </w:lvl>
   </w:abstractNum>
   <w:abstractNum w:abstractNumId="24">
+    <w:nsid w:val="45C606D1"/>
+    <w:multiLevelType w:val="hybridMultilevel"/>
+    <w:tmpl w:val="4796C132"/>
+    <w:lvl w:ilvl="0" w:tplc="0409000F">
+      <w:start w:val="1"/>
+      <w:numFmt w:val="decimal"/>
+      <w:lvlText w:val="%1."/>
+      <w:lvlJc w:val="left"/>
+      <w:pPr>
+        <w:ind w:left="1440" w:hanging="360"/>
+      </w:pPr>
+    </w:lvl>
+    <w:lvl w:ilvl="1" w:tplc="04090019" w:tentative="1">
+      <w:start w:val="1"/>
+      <w:numFmt w:val="lowerLetter"/>
+      <w:lvlText w:val="%2."/>
+      <w:lvlJc w:val="left"/>
+      <w:pPr>
+        <w:ind w:left="2160" w:hanging="360"/>
+      </w:pPr>
+    </w:lvl>
+    <w:lvl w:ilvl="2" w:tplc="0409001B" w:tentative="1">
+      <w:start w:val="1"/>
+      <w:numFmt w:val="lowerRoman"/>
+      <w:lvlText w:val="%3."/>
+      <w:lvlJc w:val="right"/>
+      <w:pPr>
+        <w:ind w:left="2880" w:hanging="180"/>
+      </w:pPr>
+    </w:lvl>
+    <w:lvl w:ilvl="3" w:tplc="0409000F" w:tentative="1">
+      <w:start w:val="1"/>
+      <w:numFmt w:val="decimal"/>
+      <w:lvlText w:val="%4."/>
+      <w:lvlJc w:val="left"/>
+      <w:pPr>
+        <w:ind w:left="3600" w:hanging="360"/>
+      </w:pPr>
+    </w:lvl>
+    <w:lvl w:ilvl="4" w:tplc="04090019" w:tentative="1">
+      <w:start w:val="1"/>
+      <w:numFmt w:val="lowerLetter"/>
+      <w:lvlText w:val="%5."/>
+      <w:lvlJc w:val="left"/>
+      <w:pPr>
+        <w:ind w:left="4320" w:hanging="360"/>
+      </w:pPr>
+    </w:lvl>
+    <w:lvl w:ilvl="5" w:tplc="0409001B" w:tentative="1">
+      <w:start w:val="1"/>
+      <w:numFmt w:val="lowerRoman"/>
+      <w:lvlText w:val="%6."/>
+      <w:lvlJc w:val="right"/>
+      <w:pPr>
+        <w:ind w:left="5040" w:hanging="180"/>
+      </w:pPr>
+    </w:lvl>
+    <w:lvl w:ilvl="6" w:tplc="0409000F" w:tentative="1">
+      <w:start w:val="1"/>
+      <w:numFmt w:val="decimal"/>
+      <w:lvlText w:val="%7."/>
+      <w:lvlJc w:val="left"/>
+      <w:pPr>
+        <w:ind w:left="5760" w:hanging="360"/>
+      </w:pPr>
+    </w:lvl>
+    <w:lvl w:ilvl="7" w:tplc="04090019" w:tentative="1">
+      <w:start w:val="1"/>
+      <w:numFmt w:val="lowerLetter"/>
+      <w:lvlText w:val="%8."/>
+      <w:lvlJc w:val="left"/>
+      <w:pPr>
+        <w:ind w:left="6480" w:hanging="360"/>
+      </w:pPr>
+    </w:lvl>
+    <w:lvl w:ilvl="8" w:tplc="0409001B" w:tentative="1">
+      <w:start w:val="1"/>
+      <w:numFmt w:val="lowerRoman"/>
+      <w:lvlText w:val="%9."/>
+      <w:lvlJc w:val="right"/>
+      <w:pPr>
+        <w:ind w:left="7200" w:hanging="180"/>
+      </w:pPr>
+    </w:lvl>
+  </w:abstractNum>
+  <w:abstractNum w:abstractNumId="25">
     <w:nsid w:val="46A01BFC"/>
     <w:multiLevelType w:val="hybridMultilevel"/>
     <w:tmpl w:val="A3D0CD0E"/>
@@ -13534,7 +13857,7 @@
       </w:rPr>
     </w:lvl>
   </w:abstractNum>
-  <w:abstractNum w:abstractNumId="25">
+  <w:abstractNum w:abstractNumId="26">
     <w:nsid w:val="46C23775"/>
     <w:multiLevelType w:val="hybridMultilevel"/>
     <w:tmpl w:val="8CDAFCC4"/>
@@ -13647,7 +13970,7 @@
       </w:rPr>
     </w:lvl>
   </w:abstractNum>
-  <w:abstractNum w:abstractNumId="26">
+  <w:abstractNum w:abstractNumId="27">
     <w:nsid w:val="47055E50"/>
     <w:multiLevelType w:val="multilevel"/>
     <w:tmpl w:val="DC7622B8"/>
@@ -13760,13 +14083,13 @@
       </w:rPr>
     </w:lvl>
   </w:abstractNum>
-  <w:abstractNum w:abstractNumId="27">
+  <w:abstractNum w:abstractNumId="28">
     <w:nsid w:val="48A77B5C"/>
     <w:multiLevelType w:val="multilevel"/>
     <w:tmpl w:val="0409001D"/>
     <w:numStyleLink w:val="AirShowListStyle"/>
   </w:abstractNum>
-  <w:abstractNum w:abstractNumId="28">
+  <w:abstractNum w:abstractNumId="29">
     <w:nsid w:val="498F3AC8"/>
     <w:multiLevelType w:val="hybridMultilevel"/>
     <w:tmpl w:val="B9404BBE"/>
@@ -13879,7 +14202,7 @@
       </w:rPr>
     </w:lvl>
   </w:abstractNum>
-  <w:abstractNum w:abstractNumId="29">
+  <w:abstractNum w:abstractNumId="30">
     <w:nsid w:val="4D8D4EA8"/>
     <w:multiLevelType w:val="hybridMultilevel"/>
     <w:tmpl w:val="A22CDBE8"/>
@@ -13992,7 +14315,7 @@
       </w:rPr>
     </w:lvl>
   </w:abstractNum>
-  <w:abstractNum w:abstractNumId="30">
+  <w:abstractNum w:abstractNumId="31">
     <w:nsid w:val="570809ED"/>
     <w:multiLevelType w:val="hybridMultilevel"/>
     <w:tmpl w:val="19CE5A2C"/>
@@ -14105,7 +14428,7 @@
       </w:rPr>
     </w:lvl>
   </w:abstractNum>
-  <w:abstractNum w:abstractNumId="31">
+  <w:abstractNum w:abstractNumId="32">
     <w:nsid w:val="583401FD"/>
     <w:multiLevelType w:val="multilevel"/>
     <w:tmpl w:val="CDBAFDC8"/>
@@ -14218,13 +14541,13 @@
       </w:rPr>
     </w:lvl>
   </w:abstractNum>
-  <w:abstractNum w:abstractNumId="32">
+  <w:abstractNum w:abstractNumId="33">
     <w:nsid w:val="5EC20C63"/>
     <w:multiLevelType w:val="multilevel"/>
     <w:tmpl w:val="0409001D"/>
     <w:numStyleLink w:val="AirShowListStyle"/>
   </w:abstractNum>
-  <w:abstractNum w:abstractNumId="33">
+  <w:abstractNum w:abstractNumId="34">
     <w:nsid w:val="607A65BD"/>
     <w:multiLevelType w:val="multilevel"/>
     <w:tmpl w:val="A2C27152"/>
@@ -14337,7 +14660,7 @@
       </w:rPr>
     </w:lvl>
   </w:abstractNum>
-  <w:abstractNum w:abstractNumId="34">
+  <w:abstractNum w:abstractNumId="35">
     <w:nsid w:val="62BA50A4"/>
     <w:multiLevelType w:val="multilevel"/>
     <w:tmpl w:val="0409001F"/>
@@ -14423,7 +14746,7 @@
       </w:pPr>
     </w:lvl>
   </w:abstractNum>
-  <w:abstractNum w:abstractNumId="35">
+  <w:abstractNum w:abstractNumId="36">
     <w:nsid w:val="63394773"/>
     <w:multiLevelType w:val="multilevel"/>
     <w:tmpl w:val="0409001D"/>
@@ -14509,7 +14832,7 @@
       </w:pPr>
     </w:lvl>
   </w:abstractNum>
-  <w:abstractNum w:abstractNumId="36">
+  <w:abstractNum w:abstractNumId="37">
     <w:nsid w:val="6DF823E0"/>
     <w:multiLevelType w:val="multilevel"/>
     <w:tmpl w:val="04090021"/>
@@ -14622,7 +14945,7 @@
       </w:rPr>
     </w:lvl>
   </w:abstractNum>
-  <w:abstractNum w:abstractNumId="37">
+  <w:abstractNum w:abstractNumId="38">
     <w:nsid w:val="6FE3364F"/>
     <w:multiLevelType w:val="hybridMultilevel"/>
     <w:tmpl w:val="7FEABA50"/>
@@ -14735,7 +15058,7 @@
       </w:rPr>
     </w:lvl>
   </w:abstractNum>
-  <w:abstractNum w:abstractNumId="38">
+  <w:abstractNum w:abstractNumId="39">
     <w:nsid w:val="70F07184"/>
     <w:multiLevelType w:val="hybridMultilevel"/>
     <w:tmpl w:val="3C12D6DC"/>
@@ -14848,7 +15171,7 @@
       </w:rPr>
     </w:lvl>
   </w:abstractNum>
-  <w:abstractNum w:abstractNumId="39">
+  <w:abstractNum w:abstractNumId="40">
     <w:nsid w:val="750F07B1"/>
     <w:multiLevelType w:val="hybridMultilevel"/>
     <w:tmpl w:val="C3CAD42C"/>
@@ -14960,7 +15283,7 @@
       </w:rPr>
     </w:lvl>
   </w:abstractNum>
-  <w:abstractNum w:abstractNumId="40">
+  <w:abstractNum w:abstractNumId="41">
     <w:nsid w:val="7A335683"/>
     <w:multiLevelType w:val="hybridMultilevel"/>
     <w:tmpl w:val="2F7E5DD6"/>
@@ -15073,7 +15396,7 @@
       </w:rPr>
     </w:lvl>
   </w:abstractNum>
-  <w:abstractNum w:abstractNumId="41">
+  <w:abstractNum w:abstractNumId="42">
     <w:nsid w:val="7BBC1EA4"/>
     <w:multiLevelType w:val="hybridMultilevel"/>
     <w:tmpl w:val="87DCA9AE"/>
@@ -15186,7 +15509,7 @@
       </w:rPr>
     </w:lvl>
   </w:abstractNum>
-  <w:abstractNum w:abstractNumId="42">
+  <w:abstractNum w:abstractNumId="43">
     <w:nsid w:val="7D2B1CB8"/>
     <w:multiLevelType w:val="hybridMultilevel"/>
     <w:tmpl w:val="EB940A8A"/>
@@ -15299,7 +15622,7 @@
       </w:rPr>
     </w:lvl>
   </w:abstractNum>
-  <w:abstractNum w:abstractNumId="43">
+  <w:abstractNum w:abstractNumId="44">
     <w:nsid w:val="7E9F75BF"/>
     <w:multiLevelType w:val="hybridMultilevel"/>
     <w:tmpl w:val="04A0AA48"/>
@@ -15413,10 +15736,10 @@
     </w:lvl>
   </w:abstractNum>
   <w:num w:numId="1">
-    <w:abstractNumId w:val="31"/>
+    <w:abstractNumId w:val="32"/>
   </w:num>
   <w:num w:numId="2">
-    <w:abstractNumId w:val="26"/>
+    <w:abstractNumId w:val="27"/>
   </w:num>
   <w:num w:numId="3">
     <w:abstractNumId w:val="21"/>
@@ -15425,16 +15748,16 @@
     <w:abstractNumId w:val="3"/>
   </w:num>
   <w:num w:numId="5">
-    <w:abstractNumId w:val="33"/>
+    <w:abstractNumId w:val="34"/>
   </w:num>
   <w:num w:numId="6">
     <w:abstractNumId w:val="18"/>
   </w:num>
   <w:num w:numId="7">
-    <w:abstractNumId w:val="34"/>
+    <w:abstractNumId w:val="35"/>
   </w:num>
   <w:num w:numId="8">
-    <w:abstractNumId w:val="36"/>
+    <w:abstractNumId w:val="37"/>
   </w:num>
   <w:num w:numId="9">
     <w:abstractNumId w:val="17"/>
@@ -15443,19 +15766,19 @@
     <w:abstractNumId w:val="7"/>
   </w:num>
   <w:num w:numId="11">
-    <w:abstractNumId w:val="39"/>
+    <w:abstractNumId w:val="40"/>
   </w:num>
   <w:num w:numId="12">
     <w:abstractNumId w:val="12"/>
   </w:num>
   <w:num w:numId="13">
-    <w:abstractNumId w:val="32"/>
+    <w:abstractNumId w:val="33"/>
   </w:num>
   <w:num w:numId="14">
-    <w:abstractNumId w:val="35"/>
+    <w:abstractNumId w:val="36"/>
   </w:num>
   <w:num w:numId="15">
-    <w:abstractNumId w:val="27"/>
+    <w:abstractNumId w:val="28"/>
   </w:num>
   <w:num w:numId="16">
     <w:abstractNumId w:val="0"/>
@@ -15464,16 +15787,16 @@
     <w:abstractNumId w:val="9"/>
   </w:num>
   <w:num w:numId="18">
-    <w:abstractNumId w:val="41"/>
+    <w:abstractNumId w:val="42"/>
   </w:num>
   <w:num w:numId="19">
-    <w:abstractNumId w:val="24"/>
+    <w:abstractNumId w:val="25"/>
   </w:num>
   <w:num w:numId="20">
     <w:abstractNumId w:val="2"/>
   </w:num>
   <w:num w:numId="21">
-    <w:abstractNumId w:val="25"/>
+    <w:abstractNumId w:val="26"/>
   </w:num>
   <w:num w:numId="22">
     <w:abstractNumId w:val="10"/>
@@ -15488,7 +15811,7 @@
     <w:abstractNumId w:val="16"/>
   </w:num>
   <w:num w:numId="26">
-    <w:abstractNumId w:val="30"/>
+    <w:abstractNumId w:val="31"/>
   </w:num>
   <w:num w:numId="27">
     <w:abstractNumId w:val="5"/>
@@ -15503,31 +15826,31 @@
     <w:abstractNumId w:val="20"/>
   </w:num>
   <w:num w:numId="31">
-    <w:abstractNumId w:val="40"/>
+    <w:abstractNumId w:val="41"/>
   </w:num>
   <w:num w:numId="32">
     <w:abstractNumId w:val="14"/>
   </w:num>
   <w:num w:numId="33">
-    <w:abstractNumId w:val="29"/>
+    <w:abstractNumId w:val="30"/>
   </w:num>
   <w:num w:numId="34">
-    <w:abstractNumId w:val="37"/>
+    <w:abstractNumId w:val="38"/>
   </w:num>
   <w:num w:numId="35">
     <w:abstractNumId w:val="6"/>
   </w:num>
   <w:num w:numId="36">
-    <w:abstractNumId w:val="38"/>
+    <w:abstractNumId w:val="39"/>
   </w:num>
   <w:num w:numId="37">
     <w:abstractNumId w:val="15"/>
   </w:num>
   <w:num w:numId="38">
-    <w:abstractNumId w:val="42"/>
+    <w:abstractNumId w:val="43"/>
   </w:num>
   <w:num w:numId="39">
-    <w:abstractNumId w:val="28"/>
+    <w:abstractNumId w:val="29"/>
   </w:num>
   <w:num w:numId="40">
     <w:abstractNumId w:val="22"/>
@@ -15539,10 +15862,13 @@
     <w:abstractNumId w:val="1"/>
   </w:num>
   <w:num w:numId="43">
-    <w:abstractNumId w:val="43"/>
+    <w:abstractNumId w:val="44"/>
   </w:num>
   <w:num w:numId="44">
     <w:abstractNumId w:val="4"/>
+  </w:num>
+  <w:num w:numId="45">
+    <w:abstractNumId w:val="24"/>
   </w:num>
 </w:numbering>
 </file>
@@ -16791,7 +17117,7 @@
 </file>
 
 <file path=customXml/itemProps1.xml><?xml version="1.0" encoding="utf-8"?>
-<ds:datastoreItem xmlns:ds="http://schemas.openxmlformats.org/officeDocument/2006/customXml" ds:itemID="{F0EFFCF4-1F4B-427B-BCE8-D91713D91847}">
+<ds:datastoreItem xmlns:ds="http://schemas.openxmlformats.org/officeDocument/2006/customXml" ds:itemID="{EFCDB12A-1DA0-4653-A50A-C752FE359302}">
   <ds:schemaRefs>
     <ds:schemaRef ds:uri="http://schemas.openxmlformats.org/officeDocument/2006/bibliography"/>
   </ds:schemaRefs>

</xml_diff>